<commit_message>
informe de la arquitectura nosql
</commit_message>
<xml_diff>
--- a/Prueba_ExamenB1_Iza_Coro.docx
+++ b/Prueba_ExamenB1_Iza_Coro.docx
@@ -17,7 +17,7 @@
           <w:lang w:val="es-EC" w:eastAsia="es-EC"/>
         </w:rPr>
         <w:drawing>
-          <wp:anchor distT="0" distB="0" distL="114300" distR="114300" simplePos="0" relativeHeight="251661824" behindDoc="1" locked="0" layoutInCell="1" allowOverlap="1" wp14:anchorId="775E2E9B" wp14:editId="732EE066">
+          <wp:anchor distT="0" distB="0" distL="114300" distR="114300" simplePos="0" relativeHeight="251661824" behindDoc="1" locked="0" layoutInCell="1" allowOverlap="1" wp14:anchorId="081F44F1" wp14:editId="32A48CF8">
             <wp:simplePos x="0" y="0"/>
             <wp:positionH relativeFrom="column">
               <wp:posOffset>5516136</wp:posOffset>
@@ -85,7 +85,7 @@
           <w:lang w:val="es-EC" w:eastAsia="es-EC"/>
         </w:rPr>
         <w:drawing>
-          <wp:anchor distT="0" distB="0" distL="114300" distR="114300" simplePos="0" relativeHeight="251658752" behindDoc="1" locked="0" layoutInCell="1" allowOverlap="1" wp14:anchorId="7799C889" wp14:editId="61AF3A9C">
+          <wp:anchor distT="0" distB="0" distL="114300" distR="114300" simplePos="0" relativeHeight="251658752" behindDoc="1" locked="0" layoutInCell="1" allowOverlap="1" wp14:anchorId="6DC0E181" wp14:editId="1B9802C8">
             <wp:simplePos x="0" y="0"/>
             <wp:positionH relativeFrom="column">
               <wp:posOffset>-1796</wp:posOffset>
@@ -202,7 +202,7 @@
         <mc:AlternateContent>
           <mc:Choice Requires="wps">
             <w:drawing>
-              <wp:anchor distT="0" distB="0" distL="114300" distR="114300" simplePos="0" relativeHeight="251655680" behindDoc="0" locked="0" layoutInCell="1" allowOverlap="1" wp14:anchorId="7AAE4EFC" wp14:editId="0C190E10">
+              <wp:anchor distT="0" distB="0" distL="114300" distR="114300" simplePos="0" relativeHeight="251655680" behindDoc="0" locked="0" layoutInCell="1" allowOverlap="1" wp14:anchorId="31AF824E" wp14:editId="3526C766">
                 <wp:simplePos x="0" y="0"/>
                 <wp:positionH relativeFrom="column">
                   <wp:posOffset>894080</wp:posOffset>
@@ -355,11 +355,9 @@
             </w:tcBorders>
           </w:tcPr>
           <w:p>
-            <w:proofErr w:type="gramStart"/>
             <w:r>
-              <w:t>Base  de</w:t>
+              <w:t>Base de</w:t>
             </w:r>
-            <w:proofErr w:type="gramEnd"/>
             <w:r>
               <w:t xml:space="preserve"> datos multidimensional</w:t>
             </w:r>
@@ -956,7 +954,1118 @@
         </w:sectPr>
       </w:pPr>
     </w:p>
+    <w:sdt>
+      <w:sdtPr>
+        <w:id w:val="1991057767"/>
+        <w:docPartObj>
+          <w:docPartGallery w:val="Table of Contents"/>
+          <w:docPartUnique/>
+        </w:docPartObj>
+      </w:sdtPr>
+      <w:sdtEndPr>
+        <w:rPr>
+          <w:rFonts w:ascii="Times New Roman" w:eastAsia="Times New Roman" w:hAnsi="Times New Roman" w:cs="Times New Roman"/>
+          <w:b/>
+          <w:bCs/>
+          <w:color w:val="auto"/>
+          <w:sz w:val="24"/>
+          <w:szCs w:val="24"/>
+        </w:rPr>
+      </w:sdtEndPr>
+      <w:sdtContent>
+        <w:p>
+          <w:pPr>
+            <w:pStyle w:val="TtuloTDC"/>
+          </w:pPr>
+          <w:r>
+            <w:t>Contenido</w:t>
+          </w:r>
+        </w:p>
+        <w:p>
+          <w:pPr>
+            <w:pStyle w:val="TDC2"/>
+            <w:tabs>
+              <w:tab w:val="left" w:pos="880"/>
+              <w:tab w:val="right" w:leader="dot" w:pos="9344"/>
+            </w:tabs>
+            <w:rPr>
+              <w:noProof/>
+            </w:rPr>
+          </w:pPr>
+          <w:r>
+            <w:rPr>
+              <w:b/>
+              <w:bCs/>
+            </w:rPr>
+            <w:fldChar w:fldCharType="begin"/>
+          </w:r>
+          <w:r>
+            <w:rPr>
+              <w:b/>
+              <w:bCs/>
+            </w:rPr>
+            <w:instrText xml:space="preserve"> TOC \o "1-3" \h \z \u </w:instrText>
+          </w:r>
+          <w:r>
+            <w:rPr>
+              <w:b/>
+              <w:bCs/>
+            </w:rPr>
+            <w:fldChar w:fldCharType="separate"/>
+          </w:r>
+          <w:hyperlink w:anchor="_Toc531521645" w:history="1">
+            <w:r>
+              <w:rPr>
+                <w:rStyle w:val="Hipervnculo"/>
+                <w:noProof/>
+              </w:rPr>
+              <w:t>1.1</w:t>
+            </w:r>
+            <w:r>
+              <w:rPr>
+                <w:noProof/>
+              </w:rPr>
+              <w:tab/>
+            </w:r>
+            <w:r>
+              <w:rPr>
+                <w:rStyle w:val="Hipervnculo"/>
+                <w:noProof/>
+              </w:rPr>
+              <w:t>Archivo Csv a json</w:t>
+            </w:r>
+            <w:r>
+              <w:rPr>
+                <w:noProof/>
+                <w:webHidden/>
+              </w:rPr>
+              <w:tab/>
+            </w:r>
+            <w:r>
+              <w:rPr>
+                <w:noProof/>
+                <w:webHidden/>
+              </w:rPr>
+              <w:fldChar w:fldCharType="begin"/>
+            </w:r>
+            <w:r>
+              <w:rPr>
+                <w:noProof/>
+                <w:webHidden/>
+              </w:rPr>
+              <w:instrText xml:space="preserve"> PAGEREF _Toc531521645 \h </w:instrText>
+            </w:r>
+            <w:r>
+              <w:rPr>
+                <w:noProof/>
+                <w:webHidden/>
+              </w:rPr>
+            </w:r>
+            <w:r>
+              <w:rPr>
+                <w:noProof/>
+                <w:webHidden/>
+              </w:rPr>
+              <w:fldChar w:fldCharType="separate"/>
+            </w:r>
+            <w:r>
+              <w:rPr>
+                <w:noProof/>
+                <w:webHidden/>
+              </w:rPr>
+              <w:t>2</w:t>
+            </w:r>
+            <w:r>
+              <w:rPr>
+                <w:noProof/>
+                <w:webHidden/>
+              </w:rPr>
+              <w:fldChar w:fldCharType="end"/>
+            </w:r>
+          </w:hyperlink>
+        </w:p>
+        <w:p>
+          <w:pPr>
+            <w:pStyle w:val="TDC2"/>
+            <w:tabs>
+              <w:tab w:val="left" w:pos="880"/>
+              <w:tab w:val="right" w:leader="dot" w:pos="9344"/>
+            </w:tabs>
+            <w:rPr>
+              <w:noProof/>
+            </w:rPr>
+          </w:pPr>
+          <w:hyperlink w:anchor="_Toc531521646" w:history="1">
+            <w:r>
+              <w:rPr>
+                <w:rStyle w:val="Hipervnculo"/>
+                <w:noProof/>
+              </w:rPr>
+              <w:t>1.2</w:t>
+            </w:r>
+            <w:r>
+              <w:rPr>
+                <w:noProof/>
+              </w:rPr>
+              <w:tab/>
+            </w:r>
+            <w:r>
+              <w:rPr>
+                <w:rStyle w:val="Hipervnculo"/>
+                <w:noProof/>
+              </w:rPr>
+              <w:t>Cosecha twists (CHAMPIOS)</w:t>
+            </w:r>
+            <w:r>
+              <w:rPr>
+                <w:noProof/>
+                <w:webHidden/>
+              </w:rPr>
+              <w:tab/>
+            </w:r>
+            <w:r>
+              <w:rPr>
+                <w:noProof/>
+                <w:webHidden/>
+              </w:rPr>
+              <w:fldChar w:fldCharType="begin"/>
+            </w:r>
+            <w:r>
+              <w:rPr>
+                <w:noProof/>
+                <w:webHidden/>
+              </w:rPr>
+              <w:instrText xml:space="preserve"> PAGEREF _Toc531521646 \h </w:instrText>
+            </w:r>
+            <w:r>
+              <w:rPr>
+                <w:noProof/>
+                <w:webHidden/>
+              </w:rPr>
+            </w:r>
+            <w:r>
+              <w:rPr>
+                <w:noProof/>
+                <w:webHidden/>
+              </w:rPr>
+              <w:fldChar w:fldCharType="separate"/>
+            </w:r>
+            <w:r>
+              <w:rPr>
+                <w:noProof/>
+                <w:webHidden/>
+              </w:rPr>
+              <w:t>3</w:t>
+            </w:r>
+            <w:r>
+              <w:rPr>
+                <w:noProof/>
+                <w:webHidden/>
+              </w:rPr>
+              <w:fldChar w:fldCharType="end"/>
+            </w:r>
+          </w:hyperlink>
+        </w:p>
+        <w:p>
+          <w:pPr>
+            <w:pStyle w:val="TDC2"/>
+            <w:tabs>
+              <w:tab w:val="left" w:pos="880"/>
+              <w:tab w:val="right" w:leader="dot" w:pos="9344"/>
+            </w:tabs>
+            <w:rPr>
+              <w:noProof/>
+            </w:rPr>
+          </w:pPr>
+          <w:hyperlink w:anchor="_Toc531521647" w:history="1">
+            <w:r>
+              <w:rPr>
+                <w:rStyle w:val="Hipervnculo"/>
+                <w:noProof/>
+              </w:rPr>
+              <w:t>1.3</w:t>
+            </w:r>
+            <w:r>
+              <w:rPr>
+                <w:noProof/>
+              </w:rPr>
+              <w:tab/>
+            </w:r>
+            <w:r>
+              <w:rPr>
+                <w:rStyle w:val="Hipervnculo"/>
+                <w:noProof/>
+              </w:rPr>
+              <w:t>Cosecha twits (Real Madrid)</w:t>
+            </w:r>
+            <w:r>
+              <w:rPr>
+                <w:noProof/>
+                <w:webHidden/>
+              </w:rPr>
+              <w:tab/>
+            </w:r>
+            <w:r>
+              <w:rPr>
+                <w:noProof/>
+                <w:webHidden/>
+              </w:rPr>
+              <w:fldChar w:fldCharType="begin"/>
+            </w:r>
+            <w:r>
+              <w:rPr>
+                <w:noProof/>
+                <w:webHidden/>
+              </w:rPr>
+              <w:instrText xml:space="preserve"> PAGEREF _Toc531521647 \h </w:instrText>
+            </w:r>
+            <w:r>
+              <w:rPr>
+                <w:noProof/>
+                <w:webHidden/>
+              </w:rPr>
+            </w:r>
+            <w:r>
+              <w:rPr>
+                <w:noProof/>
+                <w:webHidden/>
+              </w:rPr>
+              <w:fldChar w:fldCharType="separate"/>
+            </w:r>
+            <w:r>
+              <w:rPr>
+                <w:noProof/>
+                <w:webHidden/>
+              </w:rPr>
+              <w:t>4</w:t>
+            </w:r>
+            <w:r>
+              <w:rPr>
+                <w:noProof/>
+                <w:webHidden/>
+              </w:rPr>
+              <w:fldChar w:fldCharType="end"/>
+            </w:r>
+          </w:hyperlink>
+        </w:p>
+        <w:p>
+          <w:pPr>
+            <w:pStyle w:val="TDC2"/>
+            <w:tabs>
+              <w:tab w:val="left" w:pos="880"/>
+              <w:tab w:val="right" w:leader="dot" w:pos="9344"/>
+            </w:tabs>
+            <w:rPr>
+              <w:noProof/>
+            </w:rPr>
+          </w:pPr>
+          <w:hyperlink w:anchor="_Toc531521648" w:history="1">
+            <w:r>
+              <w:rPr>
+                <w:rStyle w:val="Hipervnculo"/>
+                <w:noProof/>
+              </w:rPr>
+              <w:t>1.4</w:t>
+            </w:r>
+            <w:r>
+              <w:rPr>
+                <w:noProof/>
+              </w:rPr>
+              <w:tab/>
+            </w:r>
+            <w:r>
+              <w:rPr>
+                <w:rStyle w:val="Hipervnculo"/>
+                <w:noProof/>
+              </w:rPr>
+              <w:t>Arquitectura NOSQL propuesta</w:t>
+            </w:r>
+            <w:r>
+              <w:rPr>
+                <w:noProof/>
+                <w:webHidden/>
+              </w:rPr>
+              <w:tab/>
+            </w:r>
+            <w:r>
+              <w:rPr>
+                <w:noProof/>
+                <w:webHidden/>
+              </w:rPr>
+              <w:fldChar w:fldCharType="begin"/>
+            </w:r>
+            <w:r>
+              <w:rPr>
+                <w:noProof/>
+                <w:webHidden/>
+              </w:rPr>
+              <w:instrText xml:space="preserve"> PAGEREF _Toc531521648 \h </w:instrText>
+            </w:r>
+            <w:r>
+              <w:rPr>
+                <w:noProof/>
+                <w:webHidden/>
+              </w:rPr>
+            </w:r>
+            <w:r>
+              <w:rPr>
+                <w:noProof/>
+                <w:webHidden/>
+              </w:rPr>
+              <w:fldChar w:fldCharType="separate"/>
+            </w:r>
+            <w:r>
+              <w:rPr>
+                <w:noProof/>
+                <w:webHidden/>
+              </w:rPr>
+              <w:t>5</w:t>
+            </w:r>
+            <w:r>
+              <w:rPr>
+                <w:noProof/>
+                <w:webHidden/>
+              </w:rPr>
+              <w:fldChar w:fldCharType="end"/>
+            </w:r>
+          </w:hyperlink>
+        </w:p>
+        <w:p>
+          <w:r>
+            <w:rPr>
+              <w:b/>
+              <w:bCs/>
+            </w:rPr>
+            <w:fldChar w:fldCharType="end"/>
+          </w:r>
+        </w:p>
+      </w:sdtContent>
+    </w:sdt>
     <w:p>
+      <w:pPr>
+        <w:pStyle w:val="Tabladeilustraciones"/>
+        <w:tabs>
+          <w:tab w:val="right" w:leader="dot" w:pos="9344"/>
+        </w:tabs>
+        <w:rPr>
+          <w:color w:val="4F81BD" w:themeColor="accent1"/>
+          <w:sz w:val="36"/>
+          <w:szCs w:val="36"/>
+        </w:rPr>
+      </w:pPr>
+      <w:r>
+        <w:rPr>
+          <w:color w:val="4F81BD" w:themeColor="accent1"/>
+          <w:sz w:val="36"/>
+          <w:szCs w:val="36"/>
+        </w:rPr>
+        <w:t>Tabla de ilustraciones</w:t>
+      </w:r>
+    </w:p>
+    <w:p>
+      <w:pPr>
+        <w:pStyle w:val="Tabladeilustraciones"/>
+        <w:tabs>
+          <w:tab w:val="right" w:leader="dot" w:pos="9344"/>
+        </w:tabs>
+      </w:pPr>
+    </w:p>
+    <w:p>
+      <w:pPr>
+        <w:pStyle w:val="Tabladeilustraciones"/>
+        <w:tabs>
+          <w:tab w:val="right" w:leader="dot" w:pos="9344"/>
+        </w:tabs>
+        <w:rPr>
+          <w:noProof/>
+        </w:rPr>
+      </w:pPr>
+      <w:r>
+        <w:fldChar w:fldCharType="begin"/>
+      </w:r>
+      <w:r>
+        <w:instrText xml:space="preserve"> TOC \h \z \c "Ilustración" </w:instrText>
+      </w:r>
+      <w:r>
+        <w:fldChar w:fldCharType="separate"/>
+      </w:r>
+      <w:hyperlink w:anchor="_Toc531522084" w:history="1">
+        <w:r>
+          <w:rPr>
+            <w:rStyle w:val="Hipervnculo"/>
+            <w:noProof/>
+          </w:rPr>
+          <w:t>Ilustración 1 Conversión de archivo CSV a JOSON</w:t>
+        </w:r>
+        <w:r>
+          <w:rPr>
+            <w:noProof/>
+            <w:webHidden/>
+          </w:rPr>
+          <w:tab/>
+        </w:r>
+        <w:r>
+          <w:rPr>
+            <w:noProof/>
+            <w:webHidden/>
+          </w:rPr>
+          <w:fldChar w:fldCharType="begin"/>
+        </w:r>
+        <w:r>
+          <w:rPr>
+            <w:noProof/>
+            <w:webHidden/>
+          </w:rPr>
+          <w:instrText xml:space="preserve"> PAGEREF _Toc531522084 \h </w:instrText>
+        </w:r>
+        <w:r>
+          <w:rPr>
+            <w:noProof/>
+            <w:webHidden/>
+          </w:rPr>
+        </w:r>
+        <w:r>
+          <w:rPr>
+            <w:noProof/>
+            <w:webHidden/>
+          </w:rPr>
+          <w:fldChar w:fldCharType="separate"/>
+        </w:r>
+        <w:r>
+          <w:rPr>
+            <w:noProof/>
+            <w:webHidden/>
+          </w:rPr>
+          <w:t>2</w:t>
+        </w:r>
+        <w:r>
+          <w:rPr>
+            <w:noProof/>
+            <w:webHidden/>
+          </w:rPr>
+          <w:fldChar w:fldCharType="end"/>
+        </w:r>
+      </w:hyperlink>
+    </w:p>
+    <w:p>
+      <w:pPr>
+        <w:pStyle w:val="Tabladeilustraciones"/>
+        <w:tabs>
+          <w:tab w:val="right" w:leader="dot" w:pos="9344"/>
+        </w:tabs>
+        <w:rPr>
+          <w:noProof/>
+        </w:rPr>
+      </w:pPr>
+      <w:hyperlink w:anchor="_Toc531522085" w:history="1">
+        <w:r>
+          <w:rPr>
+            <w:rStyle w:val="Hipervnculo"/>
+            <w:noProof/>
+          </w:rPr>
+          <w:t>Ilustración 2 Cración de la database fifa_18</w:t>
+        </w:r>
+        <w:r>
+          <w:rPr>
+            <w:noProof/>
+            <w:webHidden/>
+          </w:rPr>
+          <w:tab/>
+        </w:r>
+        <w:r>
+          <w:rPr>
+            <w:noProof/>
+            <w:webHidden/>
+          </w:rPr>
+          <w:fldChar w:fldCharType="begin"/>
+        </w:r>
+        <w:r>
+          <w:rPr>
+            <w:noProof/>
+            <w:webHidden/>
+          </w:rPr>
+          <w:instrText xml:space="preserve"> PAGEREF _Toc531522085 \h </w:instrText>
+        </w:r>
+        <w:r>
+          <w:rPr>
+            <w:noProof/>
+            <w:webHidden/>
+          </w:rPr>
+        </w:r>
+        <w:r>
+          <w:rPr>
+            <w:noProof/>
+            <w:webHidden/>
+          </w:rPr>
+          <w:fldChar w:fldCharType="separate"/>
+        </w:r>
+        <w:r>
+          <w:rPr>
+            <w:noProof/>
+            <w:webHidden/>
+          </w:rPr>
+          <w:t>2</w:t>
+        </w:r>
+        <w:r>
+          <w:rPr>
+            <w:noProof/>
+            <w:webHidden/>
+          </w:rPr>
+          <w:fldChar w:fldCharType="end"/>
+        </w:r>
+      </w:hyperlink>
+    </w:p>
+    <w:p>
+      <w:pPr>
+        <w:pStyle w:val="Tabladeilustraciones"/>
+        <w:tabs>
+          <w:tab w:val="right" w:leader="dot" w:pos="9344"/>
+        </w:tabs>
+        <w:rPr>
+          <w:noProof/>
+        </w:rPr>
+      </w:pPr>
+      <w:hyperlink w:anchor="_Toc531522086" w:history="1">
+        <w:r>
+          <w:rPr>
+            <w:rStyle w:val="Hipervnculo"/>
+            <w:noProof/>
+          </w:rPr>
+          <w:t>Ilustración 3 comando CURL cargar archivo JSON a Couchdb</w:t>
+        </w:r>
+        <w:r>
+          <w:rPr>
+            <w:noProof/>
+            <w:webHidden/>
+          </w:rPr>
+          <w:tab/>
+        </w:r>
+        <w:r>
+          <w:rPr>
+            <w:noProof/>
+            <w:webHidden/>
+          </w:rPr>
+          <w:fldChar w:fldCharType="begin"/>
+        </w:r>
+        <w:r>
+          <w:rPr>
+            <w:noProof/>
+            <w:webHidden/>
+          </w:rPr>
+          <w:instrText xml:space="preserve"> PAGEREF _Toc531522086 \h </w:instrText>
+        </w:r>
+        <w:r>
+          <w:rPr>
+            <w:noProof/>
+            <w:webHidden/>
+          </w:rPr>
+        </w:r>
+        <w:r>
+          <w:rPr>
+            <w:noProof/>
+            <w:webHidden/>
+          </w:rPr>
+          <w:fldChar w:fldCharType="separate"/>
+        </w:r>
+        <w:r>
+          <w:rPr>
+            <w:noProof/>
+            <w:webHidden/>
+          </w:rPr>
+          <w:t>3</w:t>
+        </w:r>
+        <w:r>
+          <w:rPr>
+            <w:noProof/>
+            <w:webHidden/>
+          </w:rPr>
+          <w:fldChar w:fldCharType="end"/>
+        </w:r>
+      </w:hyperlink>
+    </w:p>
+    <w:p>
+      <w:pPr>
+        <w:pStyle w:val="Tabladeilustraciones"/>
+        <w:tabs>
+          <w:tab w:val="right" w:leader="dot" w:pos="9344"/>
+        </w:tabs>
+        <w:rPr>
+          <w:noProof/>
+        </w:rPr>
+      </w:pPr>
+      <w:hyperlink w:anchor="_Toc531522087" w:history="1">
+        <w:r>
+          <w:rPr>
+            <w:rStyle w:val="Hipervnculo"/>
+            <w:noProof/>
+          </w:rPr>
+          <w:t>Ilustración 4 Database championsdb y cosecha de twits</w:t>
+        </w:r>
+        <w:r>
+          <w:rPr>
+            <w:noProof/>
+            <w:webHidden/>
+          </w:rPr>
+          <w:tab/>
+        </w:r>
+        <w:r>
+          <w:rPr>
+            <w:noProof/>
+            <w:webHidden/>
+          </w:rPr>
+          <w:fldChar w:fldCharType="begin"/>
+        </w:r>
+        <w:r>
+          <w:rPr>
+            <w:noProof/>
+            <w:webHidden/>
+          </w:rPr>
+          <w:instrText xml:space="preserve"> PAGEREF _Toc531522087 \h </w:instrText>
+        </w:r>
+        <w:r>
+          <w:rPr>
+            <w:noProof/>
+            <w:webHidden/>
+          </w:rPr>
+        </w:r>
+        <w:r>
+          <w:rPr>
+            <w:noProof/>
+            <w:webHidden/>
+          </w:rPr>
+          <w:fldChar w:fldCharType="separate"/>
+        </w:r>
+        <w:r>
+          <w:rPr>
+            <w:noProof/>
+            <w:webHidden/>
+          </w:rPr>
+          <w:t>3</w:t>
+        </w:r>
+        <w:r>
+          <w:rPr>
+            <w:noProof/>
+            <w:webHidden/>
+          </w:rPr>
+          <w:fldChar w:fldCharType="end"/>
+        </w:r>
+      </w:hyperlink>
+    </w:p>
+    <w:p>
+      <w:pPr>
+        <w:pStyle w:val="Tabladeilustraciones"/>
+        <w:tabs>
+          <w:tab w:val="right" w:leader="dot" w:pos="9344"/>
+        </w:tabs>
+        <w:rPr>
+          <w:noProof/>
+        </w:rPr>
+      </w:pPr>
+      <w:hyperlink w:anchor="_Toc531522088" w:history="1">
+        <w:r>
+          <w:rPr>
+            <w:rStyle w:val="Hipervnculo"/>
+            <w:noProof/>
+          </w:rPr>
+          <w:t>Ilustración 5 comando en CMD para ejecutar archivo python</w:t>
+        </w:r>
+        <w:r>
+          <w:rPr>
+            <w:noProof/>
+            <w:webHidden/>
+          </w:rPr>
+          <w:tab/>
+        </w:r>
+        <w:r>
+          <w:rPr>
+            <w:noProof/>
+            <w:webHidden/>
+          </w:rPr>
+          <w:fldChar w:fldCharType="begin"/>
+        </w:r>
+        <w:r>
+          <w:rPr>
+            <w:noProof/>
+            <w:webHidden/>
+          </w:rPr>
+          <w:instrText xml:space="preserve"> PAGEREF _Toc531522088 \h </w:instrText>
+        </w:r>
+        <w:r>
+          <w:rPr>
+            <w:noProof/>
+            <w:webHidden/>
+          </w:rPr>
+        </w:r>
+        <w:r>
+          <w:rPr>
+            <w:noProof/>
+            <w:webHidden/>
+          </w:rPr>
+          <w:fldChar w:fldCharType="separate"/>
+        </w:r>
+        <w:r>
+          <w:rPr>
+            <w:noProof/>
+            <w:webHidden/>
+          </w:rPr>
+          <w:t>4</w:t>
+        </w:r>
+        <w:r>
+          <w:rPr>
+            <w:noProof/>
+            <w:webHidden/>
+          </w:rPr>
+          <w:fldChar w:fldCharType="end"/>
+        </w:r>
+      </w:hyperlink>
+    </w:p>
+    <w:p>
+      <w:pPr>
+        <w:pStyle w:val="Tabladeilustraciones"/>
+        <w:tabs>
+          <w:tab w:val="right" w:leader="dot" w:pos="9344"/>
+        </w:tabs>
+        <w:rPr>
+          <w:noProof/>
+        </w:rPr>
+      </w:pPr>
+      <w:hyperlink w:anchor="_Toc531522089" w:history="1">
+        <w:r>
+          <w:rPr>
+            <w:rStyle w:val="Hipervnculo"/>
+            <w:noProof/>
+          </w:rPr>
+          <w:t>Ilustración 6 Información suministrada de los twits</w:t>
+        </w:r>
+        <w:r>
+          <w:rPr>
+            <w:noProof/>
+            <w:webHidden/>
+          </w:rPr>
+          <w:tab/>
+        </w:r>
+        <w:r>
+          <w:rPr>
+            <w:noProof/>
+            <w:webHidden/>
+          </w:rPr>
+          <w:fldChar w:fldCharType="begin"/>
+        </w:r>
+        <w:r>
+          <w:rPr>
+            <w:noProof/>
+            <w:webHidden/>
+          </w:rPr>
+          <w:instrText xml:space="preserve"> PAGEREF _Toc531522089 \h </w:instrText>
+        </w:r>
+        <w:r>
+          <w:rPr>
+            <w:noProof/>
+            <w:webHidden/>
+          </w:rPr>
+        </w:r>
+        <w:r>
+          <w:rPr>
+            <w:noProof/>
+            <w:webHidden/>
+          </w:rPr>
+          <w:fldChar w:fldCharType="separate"/>
+        </w:r>
+        <w:r>
+          <w:rPr>
+            <w:noProof/>
+            <w:webHidden/>
+          </w:rPr>
+          <w:t>4</w:t>
+        </w:r>
+        <w:r>
+          <w:rPr>
+            <w:noProof/>
+            <w:webHidden/>
+          </w:rPr>
+          <w:fldChar w:fldCharType="end"/>
+        </w:r>
+      </w:hyperlink>
+    </w:p>
+    <w:p>
+      <w:pPr>
+        <w:pStyle w:val="Tabladeilustraciones"/>
+        <w:tabs>
+          <w:tab w:val="right" w:leader="dot" w:pos="9344"/>
+        </w:tabs>
+        <w:rPr>
+          <w:noProof/>
+        </w:rPr>
+      </w:pPr>
+      <w:hyperlink w:anchor="_Toc531522090" w:history="1">
+        <w:r>
+          <w:rPr>
+            <w:rStyle w:val="Hipervnculo"/>
+            <w:noProof/>
+          </w:rPr>
+          <w:t>Ilustración 7 Búsqueda de datos en el twitter</w:t>
+        </w:r>
+        <w:r>
+          <w:rPr>
+            <w:noProof/>
+            <w:webHidden/>
+          </w:rPr>
+          <w:tab/>
+        </w:r>
+        <w:r>
+          <w:rPr>
+            <w:noProof/>
+            <w:webHidden/>
+          </w:rPr>
+          <w:fldChar w:fldCharType="begin"/>
+        </w:r>
+        <w:r>
+          <w:rPr>
+            <w:noProof/>
+            <w:webHidden/>
+          </w:rPr>
+          <w:instrText xml:space="preserve"> PAGEREF _Toc531522090 \h </w:instrText>
+        </w:r>
+        <w:r>
+          <w:rPr>
+            <w:noProof/>
+            <w:webHidden/>
+          </w:rPr>
+        </w:r>
+        <w:r>
+          <w:rPr>
+            <w:noProof/>
+            <w:webHidden/>
+          </w:rPr>
+          <w:fldChar w:fldCharType="separate"/>
+        </w:r>
+        <w:r>
+          <w:rPr>
+            <w:noProof/>
+            <w:webHidden/>
+          </w:rPr>
+          <w:t>4</w:t>
+        </w:r>
+        <w:r>
+          <w:rPr>
+            <w:noProof/>
+            <w:webHidden/>
+          </w:rPr>
+          <w:fldChar w:fldCharType="end"/>
+        </w:r>
+      </w:hyperlink>
+    </w:p>
+    <w:p>
+      <w:pPr>
+        <w:pStyle w:val="Tabladeilustraciones"/>
+        <w:tabs>
+          <w:tab w:val="right" w:leader="dot" w:pos="9344"/>
+        </w:tabs>
+        <w:rPr>
+          <w:noProof/>
+        </w:rPr>
+      </w:pPr>
+      <w:hyperlink w:anchor="_Toc531522091" w:history="1">
+        <w:r>
+          <w:rPr>
+            <w:rStyle w:val="Hipervnculo"/>
+            <w:noProof/>
+          </w:rPr>
+          <w:t>Ilustración 8 Carga de datos del cmd a Couchdb</w:t>
+        </w:r>
+        <w:r>
+          <w:rPr>
+            <w:noProof/>
+            <w:webHidden/>
+          </w:rPr>
+          <w:tab/>
+        </w:r>
+        <w:r>
+          <w:rPr>
+            <w:noProof/>
+            <w:webHidden/>
+          </w:rPr>
+          <w:fldChar w:fldCharType="begin"/>
+        </w:r>
+        <w:r>
+          <w:rPr>
+            <w:noProof/>
+            <w:webHidden/>
+          </w:rPr>
+          <w:instrText xml:space="preserve"> PAGEREF _Toc531522091 \h </w:instrText>
+        </w:r>
+        <w:r>
+          <w:rPr>
+            <w:noProof/>
+            <w:webHidden/>
+          </w:rPr>
+        </w:r>
+        <w:r>
+          <w:rPr>
+            <w:noProof/>
+            <w:webHidden/>
+          </w:rPr>
+          <w:fldChar w:fldCharType="separate"/>
+        </w:r>
+        <w:r>
+          <w:rPr>
+            <w:noProof/>
+            <w:webHidden/>
+          </w:rPr>
+          <w:t>4</w:t>
+        </w:r>
+        <w:r>
+          <w:rPr>
+            <w:noProof/>
+            <w:webHidden/>
+          </w:rPr>
+          <w:fldChar w:fldCharType="end"/>
+        </w:r>
+      </w:hyperlink>
+    </w:p>
+    <w:p>
+      <w:pPr>
+        <w:pStyle w:val="Tabladeilustraciones"/>
+        <w:tabs>
+          <w:tab w:val="right" w:leader="dot" w:pos="9344"/>
+        </w:tabs>
+        <w:rPr>
+          <w:noProof/>
+        </w:rPr>
+      </w:pPr>
+      <w:hyperlink w:anchor="_Toc531522092" w:history="1">
+        <w:r>
+          <w:rPr>
+            <w:rStyle w:val="Hipervnculo"/>
+            <w:noProof/>
+          </w:rPr>
+          <w:t>Ilustración 9 datos cargados de  la busqueda de twits</w:t>
+        </w:r>
+        <w:r>
+          <w:rPr>
+            <w:noProof/>
+            <w:webHidden/>
+          </w:rPr>
+          <w:tab/>
+        </w:r>
+        <w:r>
+          <w:rPr>
+            <w:noProof/>
+            <w:webHidden/>
+          </w:rPr>
+          <w:fldChar w:fldCharType="begin"/>
+        </w:r>
+        <w:r>
+          <w:rPr>
+            <w:noProof/>
+            <w:webHidden/>
+          </w:rPr>
+          <w:instrText xml:space="preserve"> PAGEREF _Toc531522092 \h </w:instrText>
+        </w:r>
+        <w:r>
+          <w:rPr>
+            <w:noProof/>
+            <w:webHidden/>
+          </w:rPr>
+        </w:r>
+        <w:r>
+          <w:rPr>
+            <w:noProof/>
+            <w:webHidden/>
+          </w:rPr>
+          <w:fldChar w:fldCharType="separate"/>
+        </w:r>
+        <w:r>
+          <w:rPr>
+            <w:noProof/>
+            <w:webHidden/>
+          </w:rPr>
+          <w:t>4</w:t>
+        </w:r>
+        <w:r>
+          <w:rPr>
+            <w:noProof/>
+            <w:webHidden/>
+          </w:rPr>
+          <w:fldChar w:fldCharType="end"/>
+        </w:r>
+      </w:hyperlink>
+    </w:p>
+    <w:p>
+      <w:pPr>
+        <w:pStyle w:val="Ttulo"/>
+      </w:pPr>
+      <w:r>
+        <w:fldChar w:fldCharType="end"/>
+      </w:r>
+    </w:p>
+    <w:p>
+      <w:pPr>
+        <w:pStyle w:val="Ttulo"/>
+      </w:pPr>
+    </w:p>
+    <w:p>
+      <w:pPr>
+        <w:pStyle w:val="Ttulo"/>
+      </w:pPr>
+    </w:p>
+    <w:p>
+      <w:pPr>
+        <w:pStyle w:val="Ttulo"/>
+      </w:pPr>
+    </w:p>
+    <w:p>
+      <w:pPr>
+        <w:pStyle w:val="Ttulo"/>
+      </w:pPr>
+    </w:p>
+    <w:p>
+      <w:pPr>
+        <w:pStyle w:val="Ttulo"/>
+      </w:pPr>
+    </w:p>
+    <w:p>
+      <w:pPr>
+        <w:pStyle w:val="Ttulo"/>
+      </w:pPr>
+    </w:p>
+    <w:p>
+      <w:pPr>
+        <w:pStyle w:val="Ttulo"/>
+      </w:pPr>
+    </w:p>
+    <w:p>
+      <w:pPr>
+        <w:pStyle w:val="Ttulo"/>
+      </w:pPr>
+    </w:p>
+    <w:p>
+      <w:pPr>
+        <w:pStyle w:val="Ttulo"/>
+      </w:pPr>
+    </w:p>
+    <w:p>
+      <w:pPr>
+        <w:pStyle w:val="Ttulo"/>
+      </w:pPr>
+    </w:p>
+    <w:p>
+      <w:pPr>
+        <w:pStyle w:val="Ttulo"/>
+      </w:pPr>
+    </w:p>
+    <w:p>
+      <w:pPr>
+        <w:pStyle w:val="Ttulo"/>
+      </w:pPr>
+    </w:p>
+    <w:p>
+      <w:pPr>
+        <w:pStyle w:val="Ttulo2"/>
+      </w:pPr>
+      <w:bookmarkStart w:id="0" w:name="_Toc531521645"/>
+      <w:bookmarkStart w:id="1" w:name="_GoBack"/>
+      <w:bookmarkEnd w:id="1"/>
       <w:r>
         <w:lastRenderedPageBreak/>
         <w:t xml:space="preserve">Archivo </w:t>
@@ -973,16 +2082,63 @@
       <w:r>
         <w:t>json</w:t>
       </w:r>
+      <w:bookmarkEnd w:id="0"/>
       <w:proofErr w:type="spellEnd"/>
     </w:p>
     <w:p/>
     <w:p>
       <w:r>
+        <w:t xml:space="preserve">Los archivos CSV </w:t>
+      </w:r>
+      <w:r>
+        <w:t>son un tipo de documento en formato abierto sencillo para representar datos en forma de tabla, en las que las columnas se separan por comas</w:t>
+      </w:r>
+      <w:r>
+        <w:t xml:space="preserve"> lo cual para </w:t>
+      </w:r>
+      <w:proofErr w:type="spellStart"/>
+      <w:r>
+        <w:t>couch</w:t>
+      </w:r>
+      <w:proofErr w:type="spellEnd"/>
+      <w:r>
+        <w:t xml:space="preserve"> </w:t>
+      </w:r>
+      <w:proofErr w:type="spellStart"/>
+      <w:r>
+        <w:t>db</w:t>
+      </w:r>
+      <w:proofErr w:type="spellEnd"/>
+      <w:r>
+        <w:t xml:space="preserve">  hay que pasarlos a una estructura que el gestor interprete en este caso tomamos el archivo fifa_18.csv lo pasamos a JSON con la siguiente URL:</w:t>
+      </w:r>
+      <w:r>
+        <w:t xml:space="preserve"> </w:t>
+      </w:r>
+      <w:hyperlink r:id="rId10" w:history="1">
+        <w:r>
+          <w:rPr>
+            <w:rStyle w:val="Hipervnculo"/>
+          </w:rPr>
+          <w:t>https://www.csvjson.com/csv2json</w:t>
+        </w:r>
+      </w:hyperlink>
+      <w:r>
+        <w:t xml:space="preserve"> , como se muestra en la siguiente imagen:</w:t>
+      </w:r>
+    </w:p>
+    <w:p/>
+    <w:p>
+      <w:pPr>
+        <w:keepNext/>
+        <w:jc w:val="center"/>
+      </w:pPr>
+      <w:r>
         <w:rPr>
           <w:noProof/>
         </w:rPr>
         <w:drawing>
-          <wp:inline distT="0" distB="0" distL="0" distR="0" wp14:anchorId="35905FEE" wp14:editId="673B8457">
+          <wp:inline distT="0" distB="0" distL="0" distR="0" wp14:anchorId="480638B0" wp14:editId="31B9A0B0">
             <wp:extent cx="5953125" cy="2381250"/>
             <wp:effectExtent l="0" t="0" r="9525" b="0"/>
             <wp:docPr id="5" name="Imagen 5"/>
@@ -997,7 +2153,7 @@
                     <pic:cNvPicPr/>
                   </pic:nvPicPr>
                   <pic:blipFill rotWithShape="1">
-                    <a:blip r:embed="rId10"/>
+                    <a:blip r:embed="rId11"/>
                     <a:srcRect t="19110" r="-225" b="9584"/>
                     <a:stretch/>
                   </pic:blipFill>
@@ -1024,19 +2180,75 @@
           </wp:inline>
         </w:drawing>
       </w:r>
-      <w:r>
-        <w:t xml:space="preserve"> </w:t>
-      </w:r>
     </w:p>
     <w:p>
+      <w:pPr>
+        <w:pStyle w:val="Descripcin"/>
+        <w:jc w:val="center"/>
+      </w:pPr>
+      <w:bookmarkStart w:id="2" w:name="_Toc531522084"/>
+      <w:r>
+        <w:t xml:space="preserve">Ilustración </w:t>
+      </w:r>
+      <w:fldSimple w:instr=" SEQ Ilustración \* ARABIC ">
+        <w:r>
+          <w:rPr>
+            <w:noProof/>
+          </w:rPr>
+          <w:t>1</w:t>
+        </w:r>
+      </w:fldSimple>
+      <w:r>
+        <w:t xml:space="preserve"> Conversión de archivo CSV a JOSON</w:t>
+      </w:r>
+      <w:bookmarkEnd w:id="2"/>
+    </w:p>
+    <w:p>
+      <w:r>
+        <w:t xml:space="preserve"> </w:t>
+      </w:r>
+    </w:p>
+    <w:p/>
+    <w:p>
+      <w:r>
+        <w:t xml:space="preserve">Antes de pasar a la base debemos de crear un data </w:t>
+      </w:r>
+      <w:proofErr w:type="gramStart"/>
+      <w:r>
+        <w:t>base :</w:t>
+      </w:r>
+      <w:proofErr w:type="gramEnd"/>
+      <w:r>
+        <w:t xml:space="preserve"> fifa_18 en la cual </w:t>
+      </w:r>
+      <w:proofErr w:type="spellStart"/>
+      <w:r>
+        <w:t>tendra</w:t>
+      </w:r>
+      <w:proofErr w:type="spellEnd"/>
+      <w:r>
+        <w:t xml:space="preserve"> todos los datos.</w:t>
+      </w:r>
+    </w:p>
+    <w:p>
+      <w:r>
+        <w:t>Como se muestra en la siguiente imagen.</w:t>
+      </w:r>
+    </w:p>
+    <w:p/>
+    <w:p>
+      <w:pPr>
+        <w:keepNext/>
+        <w:jc w:val="center"/>
+      </w:pPr>
       <w:r>
         <w:rPr>
           <w:noProof/>
         </w:rPr>
         <w:drawing>
-          <wp:inline distT="0" distB="0" distL="0" distR="0" wp14:anchorId="517F8881" wp14:editId="72C5FE9B">
-            <wp:extent cx="5939790" cy="3339465"/>
-            <wp:effectExtent l="0" t="0" r="3810" b="0"/>
+          <wp:inline distT="0" distB="0" distL="0" distR="0" wp14:anchorId="3956573B" wp14:editId="405D3D5D">
+            <wp:extent cx="3656497" cy="1945758"/>
+            <wp:effectExtent l="0" t="0" r="1270" b="0"/>
             <wp:docPr id="2" name="Imagen 2"/>
             <wp:cNvGraphicFramePr>
               <a:graphicFrameLocks xmlns:a="http://schemas.openxmlformats.org/drawingml/2006/main" noChangeAspect="1"/>
@@ -1048,20 +2260,27 @@
                     <pic:cNvPr id="1" name=""/>
                     <pic:cNvPicPr/>
                   </pic:nvPicPr>
-                  <pic:blipFill>
-                    <a:blip r:embed="rId11"/>
-                    <a:stretch>
-                      <a:fillRect/>
-                    </a:stretch>
+                  <pic:blipFill rotWithShape="1">
+                    <a:blip r:embed="rId12"/>
+                    <a:srcRect l="59967" b="60201"/>
+                    <a:stretch/>
                   </pic:blipFill>
-                  <pic:spPr>
+                  <pic:spPr bwMode="auto">
                     <a:xfrm>
                       <a:off x="0" y="0"/>
-                      <a:ext cx="5939790" cy="3339465"/>
+                      <a:ext cx="3674082" cy="1955116"/>
                     </a:xfrm>
                     <a:prstGeom prst="rect">
                       <a:avLst/>
                     </a:prstGeom>
+                    <a:ln>
+                      <a:noFill/>
+                    </a:ln>
+                    <a:extLst>
+                      <a:ext uri="{53640926-AAD7-44D8-BBD7-CCE9431645EC}">
+                        <a14:shadowObscured xmlns:a14="http://schemas.microsoft.com/office/drawing/2010/main"/>
+                      </a:ext>
+                    </a:extLst>
                   </pic:spPr>
                 </pic:pic>
               </a:graphicData>
@@ -1072,14 +2291,191 @@
     </w:p>
     <w:p>
       <w:pPr>
+        <w:pStyle w:val="Descripcin"/>
+        <w:jc w:val="center"/>
+      </w:pPr>
+      <w:bookmarkStart w:id="3" w:name="_Toc531522085"/>
+      <w:r>
+        <w:t xml:space="preserve">Ilustración </w:t>
+      </w:r>
+      <w:fldSimple w:instr=" SEQ Ilustración \* ARABIC ">
+        <w:r>
+          <w:rPr>
+            <w:noProof/>
+          </w:rPr>
+          <w:t>2</w:t>
+        </w:r>
+      </w:fldSimple>
+      <w:r>
+        <w:t xml:space="preserve"> </w:t>
+      </w:r>
+      <w:proofErr w:type="spellStart"/>
+      <w:r>
+        <w:t>Cración</w:t>
+      </w:r>
+      <w:proofErr w:type="spellEnd"/>
+      <w:r>
+        <w:t xml:space="preserve"> de la </w:t>
+      </w:r>
+      <w:proofErr w:type="spellStart"/>
+      <w:r>
+        <w:t>database</w:t>
+      </w:r>
+      <w:proofErr w:type="spellEnd"/>
+      <w:r>
+        <w:t xml:space="preserve"> fifa_18</w:t>
+      </w:r>
+      <w:bookmarkEnd w:id="3"/>
+    </w:p>
+    <w:p/>
+    <w:p>
+      <w:r>
+        <w:t xml:space="preserve">Cuando ya hayamos creado la </w:t>
+      </w:r>
+      <w:proofErr w:type="spellStart"/>
+      <w:r>
+        <w:t>database</w:t>
+      </w:r>
+      <w:proofErr w:type="spellEnd"/>
+      <w:r>
+        <w:t xml:space="preserve"> en el </w:t>
+      </w:r>
+      <w:proofErr w:type="spellStart"/>
+      <w:r>
+        <w:t>cmd</w:t>
+      </w:r>
+      <w:proofErr w:type="spellEnd"/>
+      <w:r>
+        <w:t xml:space="preserve"> desde la carpeta </w:t>
+      </w:r>
+      <w:proofErr w:type="spellStart"/>
+      <w:r>
+        <w:t>curl</w:t>
+      </w:r>
+      <w:proofErr w:type="spellEnd"/>
+      <w:r>
+        <w:t xml:space="preserve"> digitamos los siguientes comandos para cargas los datos:</w:t>
+      </w:r>
+      <w:r>
+        <w:t xml:space="preserve"> </w:t>
+      </w:r>
+    </w:p>
+    <w:p>
+      <w:pPr>
+        <w:rPr>
+          <w:color w:val="FF0000"/>
+          <w:sz w:val="28"/>
+          <w:szCs w:val="28"/>
+        </w:rPr>
+      </w:pPr>
+      <w:proofErr w:type="spellStart"/>
+      <w:r>
+        <w:rPr>
+          <w:color w:val="FF0000"/>
+          <w:sz w:val="28"/>
+          <w:szCs w:val="28"/>
+        </w:rPr>
+        <w:t>curl</w:t>
+      </w:r>
+      <w:proofErr w:type="spellEnd"/>
+      <w:r>
+        <w:rPr>
+          <w:color w:val="FF0000"/>
+          <w:sz w:val="28"/>
+          <w:szCs w:val="28"/>
+        </w:rPr>
+        <w:t xml:space="preserve"> -d @"C:\Users\usuario\Desktop\fifa_18.json" -H "Content-</w:t>
+      </w:r>
+      <w:proofErr w:type="spellStart"/>
+      <w:r>
+        <w:rPr>
+          <w:color w:val="FF0000"/>
+          <w:sz w:val="28"/>
+          <w:szCs w:val="28"/>
+        </w:rPr>
+        <w:t>type</w:t>
+      </w:r>
+      <w:proofErr w:type="spellEnd"/>
+      <w:r>
+        <w:rPr>
+          <w:color w:val="FF0000"/>
+          <w:sz w:val="28"/>
+          <w:szCs w:val="28"/>
+        </w:rPr>
+        <w:t xml:space="preserve">: </w:t>
+      </w:r>
+      <w:proofErr w:type="spellStart"/>
+      <w:r>
+        <w:rPr>
+          <w:color w:val="FF0000"/>
+          <w:sz w:val="28"/>
+          <w:szCs w:val="28"/>
+        </w:rPr>
+        <w:t>application</w:t>
+      </w:r>
+      <w:proofErr w:type="spellEnd"/>
+      <w:r>
+        <w:rPr>
+          <w:color w:val="FF0000"/>
+          <w:sz w:val="28"/>
+          <w:szCs w:val="28"/>
+        </w:rPr>
+        <w:t>/</w:t>
+      </w:r>
+      <w:proofErr w:type="spellStart"/>
+      <w:r>
+        <w:rPr>
+          <w:color w:val="FF0000"/>
+          <w:sz w:val="28"/>
+          <w:szCs w:val="28"/>
+        </w:rPr>
+        <w:t>json</w:t>
+      </w:r>
+      <w:proofErr w:type="spellEnd"/>
+      <w:r>
+        <w:rPr>
+          <w:color w:val="FF0000"/>
+          <w:sz w:val="28"/>
+          <w:szCs w:val="28"/>
+        </w:rPr>
+        <w:t>" -X POST http://127.0.0.1:5984/fifa18/_bulk_docs</w:t>
+      </w:r>
+    </w:p>
+    <w:p/>
+    <w:p>
+      <w:r>
+        <w:t xml:space="preserve">una vez escrito en el </w:t>
+      </w:r>
+      <w:proofErr w:type="spellStart"/>
+      <w:r>
+        <w:t>cmd</w:t>
+      </w:r>
+      <w:proofErr w:type="spellEnd"/>
+      <w:r>
+        <w:t xml:space="preserve"> el comando damos </w:t>
+      </w:r>
+      <w:proofErr w:type="spellStart"/>
+      <w:r>
+        <w:t>enter</w:t>
+      </w:r>
+      <w:proofErr w:type="spellEnd"/>
+      <w:r>
+        <w:t xml:space="preserve"> y empezara a cargar los datos automáticamente como se muestra en la imagen.</w:t>
+      </w:r>
+    </w:p>
+    <w:p/>
+    <w:p>
+      <w:pPr>
+        <w:keepNext/>
         <w:jc w:val="center"/>
       </w:pPr>
       <w:r>
         <w:rPr>
           <w:noProof/>
         </w:rPr>
+        <w:lastRenderedPageBreak/>
         <w:drawing>
-          <wp:inline distT="0" distB="0" distL="0" distR="0" wp14:anchorId="607C70A6" wp14:editId="4D824434">
+          <wp:inline distT="0" distB="0" distL="0" distR="0" wp14:anchorId="5407E4D6" wp14:editId="4DE2CD98">
             <wp:extent cx="5581650" cy="1257300"/>
             <wp:effectExtent l="0" t="0" r="0" b="0"/>
             <wp:docPr id="4" name="Imagen 4"/>
@@ -1094,7 +2490,7 @@
                     <pic:cNvPicPr/>
                   </pic:nvPicPr>
                   <pic:blipFill rotWithShape="1">
-                    <a:blip r:embed="rId12"/>
+                    <a:blip r:embed="rId13"/>
                     <a:srcRect l="12187" t="20536" r="16453" b="60924"/>
                     <a:stretch/>
                   </pic:blipFill>
@@ -1124,6 +2520,33 @@
     </w:p>
     <w:p>
       <w:pPr>
+        <w:pStyle w:val="Descripcin"/>
+        <w:jc w:val="center"/>
+      </w:pPr>
+      <w:bookmarkStart w:id="4" w:name="_Toc531522086"/>
+      <w:r>
+        <w:t xml:space="preserve">Ilustración </w:t>
+      </w:r>
+      <w:fldSimple w:instr=" SEQ Ilustración \* ARABIC ">
+        <w:r>
+          <w:rPr>
+            <w:noProof/>
+          </w:rPr>
+          <w:t>3</w:t>
+        </w:r>
+      </w:fldSimple>
+      <w:r>
+        <w:t xml:space="preserve"> comando CURL cargar archivo JSON a </w:t>
+      </w:r>
+      <w:proofErr w:type="spellStart"/>
+      <w:r>
+        <w:t>Couchdb</w:t>
+      </w:r>
+      <w:bookmarkEnd w:id="4"/>
+      <w:proofErr w:type="spellEnd"/>
+    </w:p>
+    <w:p>
+      <w:pPr>
         <w:jc w:val="center"/>
       </w:pPr>
     </w:p>
@@ -1135,9 +2558,8 @@
         <w:rPr>
           <w:noProof/>
         </w:rPr>
-        <w:lastRenderedPageBreak/>
         <w:drawing>
-          <wp:inline distT="0" distB="0" distL="0" distR="0" wp14:anchorId="7E73D842" wp14:editId="02B0DF1D">
+          <wp:inline distT="0" distB="0" distL="0" distR="0" wp14:anchorId="02BDE315" wp14:editId="49BD3FEB">
             <wp:extent cx="5581650" cy="3114675"/>
             <wp:effectExtent l="0" t="0" r="0" b="9525"/>
             <wp:docPr id="6" name="Imagen 6"/>
@@ -1152,7 +2574,7 @@
                     <pic:cNvPicPr/>
                   </pic:nvPicPr>
                   <pic:blipFill rotWithShape="1">
-                    <a:blip r:embed="rId13"/>
+                    <a:blip r:embed="rId14"/>
                     <a:srcRect l="11706" t="20537" r="16453" b="12436"/>
                     <a:stretch/>
                   </pic:blipFill>
@@ -1182,24 +2604,194 @@
     </w:p>
     <w:p/>
     <w:p>
-      <w:r>
-        <w:t>17981</w:t>
+      <w:pPr>
+        <w:pStyle w:val="Ttulo2"/>
+      </w:pPr>
+      <w:bookmarkStart w:id="5" w:name="_Toc531521646"/>
+      <w:r>
+        <w:t>Cosecha twists (CHAMPIOS)</w:t>
+      </w:r>
+      <w:bookmarkEnd w:id="5"/>
+      <w:r>
+        <w:t xml:space="preserve"> </w:t>
       </w:r>
     </w:p>
     <w:p/>
     <w:p>
       <w:r>
-        <w:t xml:space="preserve">Cosecha twists (CHAMPIOS) </w:t>
+        <w:t xml:space="preserve">La segunda </w:t>
+      </w:r>
+      <w:proofErr w:type="spellStart"/>
+      <w:r>
+        <w:t>database</w:t>
+      </w:r>
+      <w:proofErr w:type="spellEnd"/>
+      <w:r>
+        <w:t xml:space="preserve"> se lo hará cosechando datos </w:t>
+      </w:r>
+      <w:proofErr w:type="gramStart"/>
+      <w:r>
+        <w:t>de los twist</w:t>
+      </w:r>
+      <w:proofErr w:type="gramEnd"/>
+      <w:r>
+        <w:t xml:space="preserve"> con las siguientes especificaciones:</w:t>
       </w:r>
     </w:p>
     <w:p/>
     <w:p>
+      <w:pPr>
+        <w:keepNext/>
+        <w:jc w:val="center"/>
+      </w:pPr>
       <w:r>
         <w:rPr>
           <w:noProof/>
         </w:rPr>
         <w:drawing>
-          <wp:inline distT="0" distB="0" distL="0" distR="0" wp14:anchorId="2807CD92" wp14:editId="4E6624E4">
+          <wp:inline distT="0" distB="0" distL="0" distR="0" wp14:anchorId="10F6109F" wp14:editId="4AE8536A">
+            <wp:extent cx="5408921" cy="2125788"/>
+            <wp:effectExtent l="0" t="0" r="1905" b="8255"/>
+            <wp:docPr id="7" name="Imagen 7"/>
+            <wp:cNvGraphicFramePr>
+              <a:graphicFrameLocks xmlns:a="http://schemas.openxmlformats.org/drawingml/2006/main" noChangeAspect="1"/>
+            </wp:cNvGraphicFramePr>
+            <a:graphic xmlns:a="http://schemas.openxmlformats.org/drawingml/2006/main">
+              <a:graphicData uri="http://schemas.openxmlformats.org/drawingml/2006/picture">
+                <pic:pic xmlns:pic="http://schemas.openxmlformats.org/drawingml/2006/picture">
+                  <pic:nvPicPr>
+                    <pic:cNvPr id="1" name=""/>
+                    <pic:cNvPicPr/>
+                  </pic:nvPicPr>
+                  <pic:blipFill rotWithShape="1">
+                    <a:blip r:embed="rId15"/>
+                    <a:srcRect l="-739" t="58010" r="47029" b="16508"/>
+                    <a:stretch/>
+                  </pic:blipFill>
+                  <pic:spPr bwMode="auto">
+                    <a:xfrm>
+                      <a:off x="0" y="0"/>
+                      <a:ext cx="5526815" cy="2172122"/>
+                    </a:xfrm>
+                    <a:prstGeom prst="rect">
+                      <a:avLst/>
+                    </a:prstGeom>
+                    <a:ln>
+                      <a:noFill/>
+                    </a:ln>
+                    <a:extLst>
+                      <a:ext uri="{53640926-AAD7-44D8-BBD7-CCE9431645EC}">
+                        <a14:shadowObscured xmlns:a14="http://schemas.microsoft.com/office/drawing/2010/main"/>
+                      </a:ext>
+                    </a:extLst>
+                  </pic:spPr>
+                </pic:pic>
+              </a:graphicData>
+            </a:graphic>
+          </wp:inline>
+        </w:drawing>
+      </w:r>
+    </w:p>
+    <w:p>
+      <w:pPr>
+        <w:pStyle w:val="Descripcin"/>
+        <w:jc w:val="center"/>
+      </w:pPr>
+      <w:bookmarkStart w:id="6" w:name="_Toc531522087"/>
+      <w:r>
+        <w:t xml:space="preserve">Ilustración </w:t>
+      </w:r>
+      <w:fldSimple w:instr=" SEQ Ilustración \* ARABIC ">
+        <w:r>
+          <w:rPr>
+            <w:noProof/>
+          </w:rPr>
+          <w:t>4</w:t>
+        </w:r>
+      </w:fldSimple>
+      <w:r>
+        <w:t xml:space="preserve"> </w:t>
+      </w:r>
+      <w:proofErr w:type="spellStart"/>
+      <w:r>
+        <w:t>Database</w:t>
+      </w:r>
+      <w:proofErr w:type="spellEnd"/>
+      <w:r>
+        <w:t xml:space="preserve"> </w:t>
+      </w:r>
+      <w:proofErr w:type="spellStart"/>
+      <w:r>
+        <w:t>championsdb</w:t>
+      </w:r>
+      <w:proofErr w:type="spellEnd"/>
+      <w:r>
+        <w:t xml:space="preserve"> y cosecha de </w:t>
+      </w:r>
+      <w:proofErr w:type="spellStart"/>
+      <w:r>
+        <w:t>twits</w:t>
+      </w:r>
+      <w:bookmarkEnd w:id="6"/>
+      <w:proofErr w:type="spellEnd"/>
+    </w:p>
+    <w:p>
+      <w:r>
+        <w:t xml:space="preserve"> </w:t>
+      </w:r>
+    </w:p>
+    <w:p/>
+    <w:p>
+      <w:r>
+        <w:lastRenderedPageBreak/>
+        <w:t xml:space="preserve">Este lo que hará es buscar todas los </w:t>
+      </w:r>
+      <w:proofErr w:type="spellStart"/>
+      <w:r>
+        <w:t>twits</w:t>
+      </w:r>
+      <w:proofErr w:type="spellEnd"/>
+      <w:r>
+        <w:t xml:space="preserve"> que se han hecho y </w:t>
+      </w:r>
+      <w:proofErr w:type="gramStart"/>
+      <w:r>
+        <w:t>les</w:t>
+      </w:r>
+      <w:proofErr w:type="gramEnd"/>
+      <w:r>
+        <w:t xml:space="preserve"> pasara a la base de COUCHDB mediante los comandos hechos en el CMD el cual </w:t>
+      </w:r>
+      <w:proofErr w:type="spellStart"/>
+      <w:r>
+        <w:t>habrira</w:t>
+      </w:r>
+      <w:proofErr w:type="spellEnd"/>
+      <w:r>
+        <w:t xml:space="preserve"> un archivo </w:t>
+      </w:r>
+      <w:proofErr w:type="spellStart"/>
+      <w:r>
+        <w:t>python</w:t>
+      </w:r>
+      <w:proofErr w:type="spellEnd"/>
+      <w:r>
+        <w:t xml:space="preserve"> como se muestra en la imagen:</w:t>
+      </w:r>
+    </w:p>
+    <w:p/>
+    <w:p/>
+    <w:p>
+      <w:pPr>
+        <w:keepNext/>
+        <w:jc w:val="center"/>
+      </w:pPr>
+      <w:r>
+        <w:rPr>
+          <w:noProof/>
+        </w:rPr>
+        <w:drawing>
+          <wp:inline distT="0" distB="0" distL="0" distR="0" wp14:anchorId="4DD4F76D" wp14:editId="7E24FC57">
             <wp:extent cx="4229100" cy="1238250"/>
             <wp:effectExtent l="0" t="0" r="0" b="0"/>
             <wp:docPr id="8" name="Imagen 8"/>
@@ -1214,7 +2806,7 @@
                     <pic:cNvPicPr/>
                   </pic:nvPicPr>
                   <pic:blipFill rotWithShape="1">
-                    <a:blip r:embed="rId14"/>
+                    <a:blip r:embed="rId16"/>
                     <a:srcRect l="2405" t="3422" r="57184" b="77182"/>
                     <a:stretch/>
                   </pic:blipFill>
@@ -1242,28 +2834,262 @@
         </w:drawing>
       </w:r>
     </w:p>
-    <w:p/>
     <w:p>
-      <w:r>
-        <w:t xml:space="preserve">Cosecha </w:t>
+      <w:pPr>
+        <w:pStyle w:val="Descripcin"/>
+        <w:jc w:val="center"/>
+      </w:pPr>
+      <w:bookmarkStart w:id="7" w:name="_Toc531522088"/>
+      <w:r>
+        <w:t xml:space="preserve">Ilustración </w:t>
+      </w:r>
+      <w:fldSimple w:instr=" SEQ Ilustración \* ARABIC ">
+        <w:r>
+          <w:rPr>
+            <w:noProof/>
+          </w:rPr>
+          <w:t>5</w:t>
+        </w:r>
+      </w:fldSimple>
+      <w:r>
+        <w:t xml:space="preserve"> comando en CMD para ejecutar archivo </w:t>
       </w:r>
       <w:proofErr w:type="spellStart"/>
       <w:r>
-        <w:t>twits</w:t>
-      </w:r>
+        <w:t>python</w:t>
+      </w:r>
+      <w:bookmarkEnd w:id="7"/>
       <w:proofErr w:type="spellEnd"/>
-      <w:r>
-        <w:t xml:space="preserve"> (Real Madrid)</w:t>
-      </w:r>
     </w:p>
     <w:p/>
     <w:p>
+      <w:pPr>
+        <w:keepNext/>
+        <w:jc w:val="center"/>
+      </w:pPr>
       <w:r>
         <w:rPr>
           <w:noProof/>
         </w:rPr>
         <w:drawing>
-          <wp:inline distT="0" distB="0" distL="0" distR="0" wp14:anchorId="7F5AFCDF" wp14:editId="1EFCEC82">
+          <wp:inline distT="0" distB="0" distL="0" distR="0" wp14:anchorId="6BF19D73" wp14:editId="2F322AC2">
+            <wp:extent cx="5507355" cy="744279"/>
+            <wp:effectExtent l="0" t="0" r="0" b="0"/>
+            <wp:docPr id="19" name="Imagen 19"/>
+            <wp:cNvGraphicFramePr>
+              <a:graphicFrameLocks xmlns:a="http://schemas.openxmlformats.org/drawingml/2006/main" noChangeAspect="1"/>
+            </wp:cNvGraphicFramePr>
+            <a:graphic xmlns:a="http://schemas.openxmlformats.org/drawingml/2006/main">
+              <a:graphicData uri="http://schemas.openxmlformats.org/drawingml/2006/picture">
+                <pic:pic xmlns:pic="http://schemas.openxmlformats.org/drawingml/2006/picture">
+                  <pic:nvPicPr>
+                    <pic:cNvPr id="1" name=""/>
+                    <pic:cNvPicPr/>
+                  </pic:nvPicPr>
+                  <pic:blipFill rotWithShape="1">
+                    <a:blip r:embed="rId17"/>
+                    <a:srcRect t="42021" r="41523" b="49363"/>
+                    <a:stretch/>
+                  </pic:blipFill>
+                  <pic:spPr bwMode="auto">
+                    <a:xfrm>
+                      <a:off x="0" y="0"/>
+                      <a:ext cx="5575585" cy="753500"/>
+                    </a:xfrm>
+                    <a:prstGeom prst="rect">
+                      <a:avLst/>
+                    </a:prstGeom>
+                    <a:ln>
+                      <a:noFill/>
+                    </a:ln>
+                    <a:extLst>
+                      <a:ext uri="{53640926-AAD7-44D8-BBD7-CCE9431645EC}">
+                        <a14:shadowObscured xmlns:a14="http://schemas.microsoft.com/office/drawing/2010/main"/>
+                      </a:ext>
+                    </a:extLst>
+                  </pic:spPr>
+                </pic:pic>
+              </a:graphicData>
+            </a:graphic>
+          </wp:inline>
+        </w:drawing>
+      </w:r>
+    </w:p>
+    <w:p>
+      <w:pPr>
+        <w:pStyle w:val="Descripcin"/>
+        <w:jc w:val="center"/>
+      </w:pPr>
+      <w:bookmarkStart w:id="8" w:name="_Toc531522089"/>
+      <w:r>
+        <w:t xml:space="preserve">Ilustración </w:t>
+      </w:r>
+      <w:fldSimple w:instr=" SEQ Ilustración \* ARABIC ">
+        <w:r>
+          <w:rPr>
+            <w:noProof/>
+          </w:rPr>
+          <w:t>6</w:t>
+        </w:r>
+      </w:fldSimple>
+      <w:r>
+        <w:t xml:space="preserve"> Información suministrada de los </w:t>
+      </w:r>
+      <w:proofErr w:type="spellStart"/>
+      <w:r>
+        <w:t>twits</w:t>
+      </w:r>
+      <w:bookmarkEnd w:id="8"/>
+      <w:proofErr w:type="spellEnd"/>
+    </w:p>
+    <w:p/>
+    <w:p>
+      <w:r>
+        <w:t xml:space="preserve">Como pudieron observar en las líneas de código decía que si no existe la base de </w:t>
+      </w:r>
+      <w:proofErr w:type="spellStart"/>
+      <w:r>
+        <w:t>championsdb</w:t>
+      </w:r>
+      <w:proofErr w:type="spellEnd"/>
+      <w:r>
+        <w:t xml:space="preserve"> la crearía, lo cual creo la </w:t>
+      </w:r>
+      <w:proofErr w:type="spellStart"/>
+      <w:r>
+        <w:t>database</w:t>
+      </w:r>
+      <w:proofErr w:type="spellEnd"/>
+      <w:r>
+        <w:t xml:space="preserve"> y cargo los datos que pudo cosechar hasta el momento.</w:t>
+      </w:r>
+    </w:p>
+    <w:p/>
+    <w:p>
+      <w:pPr>
+        <w:pStyle w:val="Ttulo2"/>
+      </w:pPr>
+      <w:bookmarkStart w:id="9" w:name="_Toc531521647"/>
+      <w:r>
+        <w:t xml:space="preserve">Cosecha </w:t>
+      </w:r>
+      <w:proofErr w:type="spellStart"/>
+      <w:r>
+        <w:t>twits</w:t>
+      </w:r>
+      <w:proofErr w:type="spellEnd"/>
+      <w:r>
+        <w:t xml:space="preserve"> (Real Madrid)</w:t>
+      </w:r>
+      <w:bookmarkEnd w:id="9"/>
+    </w:p>
+    <w:p/>
+    <w:p>
+      <w:r>
+        <w:t xml:space="preserve">De igual forma como se vino realizando en el anterior </w:t>
+      </w:r>
+      <w:proofErr w:type="spellStart"/>
+      <w:r>
+        <w:t>database</w:t>
+      </w:r>
+      <w:proofErr w:type="spellEnd"/>
+      <w:r>
+        <w:t xml:space="preserve"> haremos ahora una cosecha de todos los datos que coincidan con real Madrid.</w:t>
+      </w:r>
+    </w:p>
+    <w:p/>
+    <w:p>
+      <w:pPr>
+        <w:keepNext/>
+        <w:jc w:val="center"/>
+      </w:pPr>
+      <w:r>
+        <w:rPr>
+          <w:noProof/>
+        </w:rPr>
+        <w:drawing>
+          <wp:inline distT="0" distB="0" distL="0" distR="0" wp14:anchorId="329F1032" wp14:editId="1B3D1F17">
+            <wp:extent cx="4880344" cy="308276"/>
+            <wp:effectExtent l="0" t="0" r="0" b="0"/>
+            <wp:docPr id="23" name="Imagen 23"/>
+            <wp:cNvGraphicFramePr>
+              <a:graphicFrameLocks xmlns:a="http://schemas.openxmlformats.org/drawingml/2006/main" noChangeAspect="1"/>
+            </wp:cNvGraphicFramePr>
+            <a:graphic xmlns:a="http://schemas.openxmlformats.org/drawingml/2006/main">
+              <a:graphicData uri="http://schemas.openxmlformats.org/drawingml/2006/picture">
+                <pic:pic xmlns:pic="http://schemas.openxmlformats.org/drawingml/2006/picture">
+                  <pic:nvPicPr>
+                    <pic:cNvPr id="1" name=""/>
+                    <pic:cNvPicPr/>
+                  </pic:nvPicPr>
+                  <pic:blipFill rotWithShape="1">
+                    <a:blip r:embed="rId18"/>
+                    <a:srcRect t="76460" r="35649" b="18808"/>
+                    <a:stretch/>
+                  </pic:blipFill>
+                  <pic:spPr bwMode="auto">
+                    <a:xfrm>
+                      <a:off x="0" y="0"/>
+                      <a:ext cx="4938179" cy="311929"/>
+                    </a:xfrm>
+                    <a:prstGeom prst="rect">
+                      <a:avLst/>
+                    </a:prstGeom>
+                    <a:ln>
+                      <a:noFill/>
+                    </a:ln>
+                    <a:extLst>
+                      <a:ext uri="{53640926-AAD7-44D8-BBD7-CCE9431645EC}">
+                        <a14:shadowObscured xmlns:a14="http://schemas.microsoft.com/office/drawing/2010/main"/>
+                      </a:ext>
+                    </a:extLst>
+                  </pic:spPr>
+                </pic:pic>
+              </a:graphicData>
+            </a:graphic>
+          </wp:inline>
+        </w:drawing>
+      </w:r>
+    </w:p>
+    <w:p>
+      <w:pPr>
+        <w:pStyle w:val="Descripcin"/>
+        <w:jc w:val="center"/>
+      </w:pPr>
+      <w:bookmarkStart w:id="10" w:name="_Toc531522090"/>
+      <w:r>
+        <w:t xml:space="preserve">Ilustración </w:t>
+      </w:r>
+      <w:fldSimple w:instr=" SEQ Ilustración \* ARABIC ">
+        <w:r>
+          <w:rPr>
+            <w:noProof/>
+          </w:rPr>
+          <w:t>7</w:t>
+        </w:r>
+      </w:fldSimple>
+      <w:r>
+        <w:t xml:space="preserve"> Búsqueda de datos en el </w:t>
+      </w:r>
+      <w:proofErr w:type="spellStart"/>
+      <w:r>
+        <w:t>twitter</w:t>
+      </w:r>
+      <w:bookmarkEnd w:id="10"/>
+      <w:proofErr w:type="spellEnd"/>
+    </w:p>
+    <w:p/>
+    <w:p>
+      <w:pPr>
+        <w:keepNext/>
+        <w:jc w:val="center"/>
+      </w:pPr>
+      <w:r>
+        <w:rPr>
+          <w:noProof/>
+        </w:rPr>
+        <w:drawing>
+          <wp:inline distT="0" distB="0" distL="0" distR="0" wp14:anchorId="12DE6F6E" wp14:editId="7A6579AB">
             <wp:extent cx="5029200" cy="1381125"/>
             <wp:effectExtent l="0" t="0" r="0" b="9525"/>
             <wp:docPr id="15" name="Imagen 15"/>
@@ -1278,7 +3104,7 @@
                     <pic:cNvPicPr/>
                   </pic:nvPicPr>
                   <pic:blipFill rotWithShape="1">
-                    <a:blip r:embed="rId15"/>
+                    <a:blip r:embed="rId19"/>
                     <a:srcRect l="11546" t="21107" r="49006" b="54079"/>
                     <a:stretch/>
                   </pic:blipFill>
@@ -1306,29 +3132,349 @@
         </w:drawing>
       </w:r>
     </w:p>
-    <w:p/>
-    <w:p/>
-    <w:p/>
     <w:p>
-      <w:bookmarkStart w:id="0" w:name="_GoBack"/>
-      <w:bookmarkEnd w:id="0"/>
+      <w:pPr>
+        <w:pStyle w:val="Descripcin"/>
+        <w:jc w:val="center"/>
+      </w:pPr>
+      <w:bookmarkStart w:id="11" w:name="_Toc531522091"/>
+      <w:r>
+        <w:t xml:space="preserve">Ilustración </w:t>
+      </w:r>
+      <w:fldSimple w:instr=" SEQ Ilustración \* ARABIC ">
+        <w:r>
+          <w:rPr>
+            <w:noProof/>
+          </w:rPr>
+          <w:t>8</w:t>
+        </w:r>
+      </w:fldSimple>
+      <w:r>
+        <w:t xml:space="preserve"> Carga de datos del </w:t>
+      </w:r>
+      <w:proofErr w:type="spellStart"/>
+      <w:r>
+        <w:t>cmd</w:t>
+      </w:r>
+      <w:proofErr w:type="spellEnd"/>
+      <w:r>
+        <w:t xml:space="preserve"> a </w:t>
+      </w:r>
+      <w:proofErr w:type="spellStart"/>
+      <w:r>
+        <w:t>Couchdb</w:t>
+      </w:r>
+      <w:bookmarkEnd w:id="11"/>
+      <w:proofErr w:type="spellEnd"/>
     </w:p>
-    <w:p/>
-    <w:p/>
-    <w:p/>
-    <w:p/>
-    <w:p/>
-    <w:p/>
     <w:p>
+      <w:pPr>
+        <w:jc w:val="center"/>
+      </w:pPr>
+    </w:p>
+    <w:p>
+      <w:pPr>
+        <w:keepNext/>
+        <w:jc w:val="center"/>
+      </w:pPr>
       <w:r>
         <w:rPr>
           <w:noProof/>
         </w:rPr>
-        <w:lastRenderedPageBreak/>
+        <w:drawing>
+          <wp:inline distT="0" distB="0" distL="0" distR="0" wp14:anchorId="21F9837E" wp14:editId="7C3641AD">
+            <wp:extent cx="5047795" cy="796925"/>
+            <wp:effectExtent l="0" t="0" r="635" b="3175"/>
+            <wp:docPr id="24" name="Imagen 24"/>
+            <wp:cNvGraphicFramePr>
+              <a:graphicFrameLocks xmlns:a="http://schemas.openxmlformats.org/drawingml/2006/main" noChangeAspect="1"/>
+            </wp:cNvGraphicFramePr>
+            <a:graphic xmlns:a="http://schemas.openxmlformats.org/drawingml/2006/main">
+              <a:graphicData uri="http://schemas.openxmlformats.org/drawingml/2006/picture">
+                <pic:pic xmlns:pic="http://schemas.openxmlformats.org/drawingml/2006/picture">
+                  <pic:nvPicPr>
+                    <pic:cNvPr id="1" name=""/>
+                    <pic:cNvPicPr/>
+                  </pic:nvPicPr>
+                  <pic:blipFill rotWithShape="1">
+                    <a:blip r:embed="rId20"/>
+                    <a:srcRect t="49678" r="39437" b="42995"/>
+                    <a:stretch/>
+                  </pic:blipFill>
+                  <pic:spPr bwMode="auto">
+                    <a:xfrm>
+                      <a:off x="0" y="0"/>
+                      <a:ext cx="5108004" cy="806431"/>
+                    </a:xfrm>
+                    <a:prstGeom prst="rect">
+                      <a:avLst/>
+                    </a:prstGeom>
+                    <a:ln>
+                      <a:noFill/>
+                    </a:ln>
+                    <a:extLst>
+                      <a:ext uri="{53640926-AAD7-44D8-BBD7-CCE9431645EC}">
+                        <a14:shadowObscured xmlns:a14="http://schemas.microsoft.com/office/drawing/2010/main"/>
+                      </a:ext>
+                    </a:extLst>
+                  </pic:spPr>
+                </pic:pic>
+              </a:graphicData>
+            </a:graphic>
+          </wp:inline>
+        </w:drawing>
+      </w:r>
+    </w:p>
+    <w:p>
+      <w:pPr>
+        <w:pStyle w:val="Descripcin"/>
+        <w:jc w:val="center"/>
+      </w:pPr>
+      <w:bookmarkStart w:id="12" w:name="_Toc531522092"/>
+      <w:r>
+        <w:t xml:space="preserve">Ilustración </w:t>
+      </w:r>
+      <w:fldSimple w:instr=" SEQ Ilustración \* ARABIC ">
+        <w:r>
+          <w:rPr>
+            <w:noProof/>
+          </w:rPr>
+          <w:t>9</w:t>
+        </w:r>
+      </w:fldSimple>
+      <w:r>
+        <w:t xml:space="preserve"> datos cargados </w:t>
+      </w:r>
+      <w:proofErr w:type="gramStart"/>
+      <w:r>
+        <w:t xml:space="preserve">de </w:t>
+      </w:r>
+      <w:r>
+        <w:rPr>
+          <w:noProof/>
+        </w:rPr>
+        <w:t xml:space="preserve"> la</w:t>
+      </w:r>
+      <w:proofErr w:type="gramEnd"/>
+      <w:r>
+        <w:rPr>
+          <w:noProof/>
+        </w:rPr>
+        <w:t xml:space="preserve"> busqueda de twits</w:t>
+      </w:r>
+      <w:bookmarkEnd w:id="12"/>
+    </w:p>
+    <w:p/>
+    <w:p>
+      <w:pPr>
+        <w:pStyle w:val="Ttulo2"/>
+      </w:pPr>
+      <w:bookmarkStart w:id="13" w:name="_Toc531521648"/>
+      <w:r>
+        <w:t>Arquitectura NOSQL propuesta</w:t>
+      </w:r>
+      <w:bookmarkEnd w:id="13"/>
+    </w:p>
+    <w:p/>
+    <w:p>
+      <w:pPr>
+        <w:jc w:val="both"/>
+      </w:pPr>
+      <w:r>
+        <w:t xml:space="preserve">La siguiente arquitectura </w:t>
+      </w:r>
+      <w:proofErr w:type="spellStart"/>
+      <w:r>
+        <w:t>esta</w:t>
+      </w:r>
+      <w:proofErr w:type="spellEnd"/>
+      <w:r>
+        <w:t xml:space="preserve"> conformada por </w:t>
+      </w:r>
+      <w:proofErr w:type="spellStart"/>
+      <w:r>
+        <w:t>sourcers</w:t>
+      </w:r>
+      <w:proofErr w:type="spellEnd"/>
+      <w:r>
+        <w:t xml:space="preserve"> que son las </w:t>
+      </w:r>
+      <w:proofErr w:type="spellStart"/>
+      <w:r>
+        <w:t>database</w:t>
+      </w:r>
+      <w:proofErr w:type="spellEnd"/>
+      <w:r>
+        <w:t xml:space="preserve">: </w:t>
+      </w:r>
+      <w:proofErr w:type="spellStart"/>
+      <w:r>
+        <w:t>campionsdb</w:t>
+      </w:r>
+      <w:proofErr w:type="spellEnd"/>
+      <w:r>
+        <w:t xml:space="preserve">, </w:t>
+      </w:r>
+      <w:proofErr w:type="gramStart"/>
+      <w:r>
+        <w:t>realmadriddb,fifa</w:t>
+      </w:r>
+      <w:proofErr w:type="gramEnd"/>
+      <w:r>
+        <w:t xml:space="preserve">_18; estos proveerán la información a un </w:t>
+      </w:r>
+      <w:proofErr w:type="spellStart"/>
+      <w:r>
+        <w:t>database</w:t>
+      </w:r>
+      <w:proofErr w:type="spellEnd"/>
+      <w:r>
+        <w:t xml:space="preserve"> principal el cual proveerá información a dos sucursales que son en este caso las dos federaciones de futbol la federación norte y la federación sur. Pero toda esta información que se suministran a una base es valiosa se debe de tener un respaldo la cual desde la base principal se extenderá y </w:t>
+      </w:r>
+      <w:r>
+        <w:t>pasará</w:t>
+      </w:r>
+      <w:r>
+        <w:t xml:space="preserve"> toda su información a un </w:t>
+      </w:r>
+      <w:proofErr w:type="spellStart"/>
+      <w:r>
+        <w:t>database</w:t>
+      </w:r>
+      <w:proofErr w:type="spellEnd"/>
+      <w:r>
+        <w:t xml:space="preserve"> de Back up el cual cuando surja un percance inesperado </w:t>
+      </w:r>
+      <w:proofErr w:type="gramStart"/>
+      <w:r>
+        <w:t>este in</w:t>
+      </w:r>
+      <w:proofErr w:type="gramEnd"/>
+      <w:r>
+        <w:t xml:space="preserve"> mediatamente proveerá la información a las demás. </w:t>
+      </w:r>
+    </w:p>
+    <w:p>
+      <w:r>
+        <w:rPr>
+          <w:noProof/>
+        </w:rPr>
         <mc:AlternateContent>
           <mc:Choice Requires="wps">
             <w:drawing>
-              <wp:anchor distT="0" distB="0" distL="114300" distR="114300" simplePos="0" relativeHeight="251687424" behindDoc="0" locked="0" layoutInCell="1" allowOverlap="1">
+              <wp:anchor distT="0" distB="0" distL="114300" distR="114300" simplePos="0" relativeHeight="251666944" behindDoc="0" locked="0" layoutInCell="1" allowOverlap="1" wp14:anchorId="1E64994E" wp14:editId="1459F96A">
+                <wp:simplePos x="0" y="0"/>
+                <wp:positionH relativeFrom="column">
+                  <wp:posOffset>237254</wp:posOffset>
+                </wp:positionH>
+                <wp:positionV relativeFrom="paragraph">
+                  <wp:posOffset>2340461</wp:posOffset>
+                </wp:positionV>
+                <wp:extent cx="1247775" cy="701749"/>
+                <wp:effectExtent l="0" t="0" r="28575" b="22225"/>
+                <wp:wrapNone/>
+                <wp:docPr id="10" name="Rectángulo 10"/>
+                <wp:cNvGraphicFramePr/>
+                <a:graphic xmlns:a="http://schemas.openxmlformats.org/drawingml/2006/main">
+                  <a:graphicData uri="http://schemas.microsoft.com/office/word/2010/wordprocessingShape">
+                    <wps:wsp>
+                      <wps:cNvSpPr/>
+                      <wps:spPr>
+                        <a:xfrm>
+                          <a:off x="0" y="0"/>
+                          <a:ext cx="1247775" cy="701749"/>
+                        </a:xfrm>
+                        <a:prstGeom prst="rect">
+                          <a:avLst/>
+                        </a:prstGeom>
+                      </wps:spPr>
+                      <wps:style>
+                        <a:lnRef idx="2">
+                          <a:schemeClr val="accent1">
+                            <a:shade val="50000"/>
+                          </a:schemeClr>
+                        </a:lnRef>
+                        <a:fillRef idx="1">
+                          <a:schemeClr val="accent1"/>
+                        </a:fillRef>
+                        <a:effectRef idx="0">
+                          <a:schemeClr val="accent1"/>
+                        </a:effectRef>
+                        <a:fontRef idx="minor">
+                          <a:schemeClr val="lt1"/>
+                        </a:fontRef>
+                      </wps:style>
+                      <wps:txbx>
+                        <w:txbxContent>
+                          <w:p>
+                            <w:pPr>
+                              <w:jc w:val="center"/>
+                            </w:pPr>
+                            <w:r>
+                              <w:t>Twitter</w:t>
+                            </w:r>
+                          </w:p>
+                          <w:p>
+                            <w:pPr>
+                              <w:jc w:val="center"/>
+                            </w:pPr>
+                            <w:r>
+                              <w:t>REAL MADRID</w:t>
+                            </w:r>
+                          </w:p>
+                        </w:txbxContent>
+                      </wps:txbx>
+                      <wps:bodyPr rot="0" spcFirstLastPara="0" vertOverflow="overflow" horzOverflow="overflow" vert="horz" wrap="square" lIns="91440" tIns="45720" rIns="91440" bIns="45720" numCol="1" spcCol="0" rtlCol="0" fromWordArt="0" anchor="ctr" anchorCtr="0" forceAA="0" compatLnSpc="1">
+                        <a:prstTxWarp prst="textNoShape">
+                          <a:avLst/>
+                        </a:prstTxWarp>
+                        <a:noAutofit/>
+                      </wps:bodyPr>
+                    </wps:wsp>
+                  </a:graphicData>
+                </a:graphic>
+                <wp14:sizeRelV relativeFrom="margin">
+                  <wp14:pctHeight>0</wp14:pctHeight>
+                </wp14:sizeRelV>
+              </wp:anchor>
+            </w:drawing>
+          </mc:Choice>
+          <mc:Fallback>
+            <w:pict>
+              <v:rect w14:anchorId="1E64994E" id="Rectángulo 10" o:spid="_x0000_s1026" style="position:absolute;margin-left:18.7pt;margin-top:184.3pt;width:98.25pt;height:55.25pt;z-index:251666944;visibility:visible;mso-wrap-style:square;mso-height-percent:0;mso-wrap-distance-left:9pt;mso-wrap-distance-top:0;mso-wrap-distance-right:9pt;mso-wrap-distance-bottom:0;mso-position-horizontal:absolute;mso-position-horizontal-relative:text;mso-position-vertical:absolute;mso-position-vertical-relative:text;mso-height-percent:0;mso-height-relative:margin;v-text-anchor:middle" o:gfxdata="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" fillcolor="#4f81bd [3204]" strokecolor="#243f60 [1604]" strokeweight="2pt">
+                <v:textbox>
+                  <w:txbxContent>
+                    <w:p>
+                      <w:pPr>
+                        <w:jc w:val="center"/>
+                      </w:pPr>
+                      <w:r>
+                        <w:t>Twitter</w:t>
+                      </w:r>
+                    </w:p>
+                    <w:p>
+                      <w:pPr>
+                        <w:jc w:val="center"/>
+                      </w:pPr>
+                      <w:r>
+                        <w:t>REAL MADRID</w:t>
+                      </w:r>
+                    </w:p>
+                  </w:txbxContent>
+                </v:textbox>
+              </v:rect>
+            </w:pict>
+          </mc:Fallback>
+        </mc:AlternateContent>
+      </w:r>
+      <w:r>
+        <w:rPr>
+          <w:noProof/>
+        </w:rPr>
+        <mc:AlternateContent>
+          <mc:Choice Requires="wps">
+            <w:drawing>
+              <wp:anchor distT="0" distB="0" distL="114300" distR="114300" simplePos="0" relativeHeight="251687424" behindDoc="0" locked="0" layoutInCell="1" allowOverlap="1" wp14:anchorId="5AC21433" wp14:editId="628DC74F">
                 <wp:simplePos x="0" y="0"/>
                 <wp:positionH relativeFrom="column">
                   <wp:posOffset>3490595</wp:posOffset>
@@ -1405,7 +3551,7 @@
         <mc:AlternateContent>
           <mc:Choice Requires="wps">
             <w:drawing>
-              <wp:anchor distT="0" distB="0" distL="114300" distR="114300" simplePos="0" relativeHeight="251671040" behindDoc="0" locked="0" layoutInCell="1" allowOverlap="1" wp14:anchorId="15DC2F23" wp14:editId="3B0905A4">
+              <wp:anchor distT="0" distB="0" distL="114300" distR="114300" simplePos="0" relativeHeight="251671040" behindDoc="0" locked="0" layoutInCell="1" allowOverlap="1" wp14:anchorId="74241948" wp14:editId="27EADB77">
                 <wp:simplePos x="0" y="0"/>
                 <wp:positionH relativeFrom="column">
                   <wp:posOffset>4204970</wp:posOffset>
@@ -1484,7 +3630,7 @@
           </mc:Choice>
           <mc:Fallback>
             <w:pict>
-              <v:rect w14:anchorId="15DC2F23" id="Rectángulo 12" o:spid="_x0000_s1026" style="position:absolute;margin-left:331.1pt;margin-top:88.35pt;width:98.25pt;height:66pt;z-index:251671040;visibility:visible;mso-wrap-style:square;mso-height-percent:0;mso-wrap-distance-left:9pt;mso-wrap-distance-top:0;mso-wrap-distance-right:9pt;mso-wrap-distance-bottom:0;mso-position-horizontal:absolute;mso-position-horizontal-relative:text;mso-position-vertical:absolute;mso-position-vertical-relative:text;mso-height-percent:0;mso-height-relative:margin;v-text-anchor:middle" o:gfxdata="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" fillcolor="#4f81bd [3204]" strokecolor="#243f60 [1604]" strokeweight="2pt">
+              <v:rect w14:anchorId="74241948" id="Rectángulo 12" o:spid="_x0000_s1027" style="position:absolute;margin-left:331.1pt;margin-top:88.35pt;width:98.25pt;height:66pt;z-index:251671040;visibility:visible;mso-wrap-style:square;mso-height-percent:0;mso-wrap-distance-left:9pt;mso-wrap-distance-top:0;mso-wrap-distance-right:9pt;mso-wrap-distance-bottom:0;mso-position-horizontal:absolute;mso-position-horizontal-relative:text;mso-position-vertical:absolute;mso-position-vertical-relative:text;mso-height-percent:0;mso-height-relative:margin;v-text-anchor:middle" o:gfxdata="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" fillcolor="#4f81bd [3204]" strokecolor="#243f60 [1604]" strokeweight="2pt">
                 <v:textbox>
                   <w:txbxContent>
                     <w:p>
@@ -1517,7 +3663,7 @@
         <mc:AlternateContent>
           <mc:Choice Requires="wps">
             <w:drawing>
-              <wp:anchor distT="0" distB="0" distL="114300" distR="114300" simplePos="0" relativeHeight="251686400" behindDoc="0" locked="0" layoutInCell="1" allowOverlap="1" wp14:anchorId="31A28FB3" wp14:editId="446F9779">
+              <wp:anchor distT="0" distB="0" distL="114300" distR="114300" simplePos="0" relativeHeight="251686400" behindDoc="0" locked="0" layoutInCell="1" allowOverlap="1" wp14:anchorId="77F224E4" wp14:editId="1F7E35AB">
                 <wp:simplePos x="0" y="0"/>
                 <wp:positionH relativeFrom="column">
                   <wp:posOffset>3376294</wp:posOffset>
@@ -1589,7 +3735,7 @@
         <mc:AlternateContent>
           <mc:Choice Requires="wps">
             <w:drawing>
-              <wp:anchor distT="0" distB="0" distL="114300" distR="114300" simplePos="0" relativeHeight="251684352" behindDoc="0" locked="0" layoutInCell="1" allowOverlap="1" wp14:anchorId="7450B87E" wp14:editId="57C2B794">
+              <wp:anchor distT="0" distB="0" distL="114300" distR="114300" simplePos="0" relativeHeight="251684352" behindDoc="0" locked="0" layoutInCell="1" allowOverlap="1" wp14:anchorId="47DD97E5" wp14:editId="1B18FD91">
                 <wp:simplePos x="0" y="0"/>
                 <wp:positionH relativeFrom="column">
                   <wp:posOffset>2414270</wp:posOffset>
@@ -1661,7 +3807,7 @@
         <mc:AlternateContent>
           <mc:Choice Requires="wps">
             <w:drawing>
-              <wp:anchor distT="0" distB="0" distL="114300" distR="114300" simplePos="0" relativeHeight="251680256" behindDoc="0" locked="0" layoutInCell="1" allowOverlap="1" wp14:anchorId="71678295" wp14:editId="2B097575">
+              <wp:anchor distT="0" distB="0" distL="114300" distR="114300" simplePos="0" relativeHeight="251680256" behindDoc="0" locked="0" layoutInCell="1" allowOverlap="1" wp14:anchorId="28C46132" wp14:editId="10D17383">
                 <wp:simplePos x="0" y="0"/>
                 <wp:positionH relativeFrom="column">
                   <wp:posOffset>1490345</wp:posOffset>
@@ -1733,7 +3879,7 @@
         <mc:AlternateContent>
           <mc:Choice Requires="wps">
             <w:drawing>
-              <wp:anchor distT="0" distB="0" distL="114300" distR="114300" simplePos="0" relativeHeight="251678208" behindDoc="0" locked="0" layoutInCell="1" allowOverlap="1" wp14:anchorId="522EB9E0" wp14:editId="659DAFA6">
+              <wp:anchor distT="0" distB="0" distL="114300" distR="114300" simplePos="0" relativeHeight="251678208" behindDoc="0" locked="0" layoutInCell="1" allowOverlap="1" wp14:anchorId="4E4932D8" wp14:editId="69306288">
                 <wp:simplePos x="0" y="0"/>
                 <wp:positionH relativeFrom="column">
                   <wp:posOffset>1490345</wp:posOffset>
@@ -1805,7 +3951,7 @@
         <mc:AlternateContent>
           <mc:Choice Requires="wps">
             <w:drawing>
-              <wp:anchor distT="0" distB="0" distL="114300" distR="114300" simplePos="0" relativeHeight="251676160" behindDoc="0" locked="0" layoutInCell="1" allowOverlap="1">
+              <wp:anchor distT="0" distB="0" distL="114300" distR="114300" simplePos="0" relativeHeight="251676160" behindDoc="0" locked="0" layoutInCell="1" allowOverlap="1" wp14:anchorId="0040E1FD" wp14:editId="542A4D92">
                 <wp:simplePos x="0" y="0"/>
                 <wp:positionH relativeFrom="column">
                   <wp:posOffset>1499870</wp:posOffset>
@@ -1871,7 +4017,7 @@
         <mc:AlternateContent>
           <mc:Choice Requires="wps">
             <w:drawing>
-              <wp:anchor distT="0" distB="0" distL="114300" distR="114300" simplePos="0" relativeHeight="251673088" behindDoc="0" locked="0" layoutInCell="1" allowOverlap="1" wp14:anchorId="15DC2F23" wp14:editId="3B0905A4">
+              <wp:anchor distT="0" distB="0" distL="114300" distR="114300" simplePos="0" relativeHeight="251673088" behindDoc="0" locked="0" layoutInCell="1" allowOverlap="1" wp14:anchorId="75EECFC0" wp14:editId="65A4EEAF">
                 <wp:simplePos x="0" y="0"/>
                 <wp:positionH relativeFrom="column">
                   <wp:posOffset>1752600</wp:posOffset>
@@ -1950,7 +4096,7 @@
           </mc:Choice>
           <mc:Fallback>
             <w:pict>
-              <v:rect w14:anchorId="15DC2F23" id="Rectángulo 13" o:spid="_x0000_s1027" style="position:absolute;margin-left:138pt;margin-top:272.95pt;width:98.25pt;height:46.5pt;z-index:251673088;visibility:visible;mso-wrap-style:square;mso-height-percent:0;mso-wrap-distance-left:9pt;mso-wrap-distance-top:0;mso-wrap-distance-right:9pt;mso-wrap-distance-bottom:0;mso-position-horizontal:absolute;mso-position-horizontal-relative:text;mso-position-vertical:absolute;mso-position-vertical-relative:text;mso-height-percent:0;mso-height-relative:margin;v-text-anchor:middle" o:gfxdata="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" fillcolor="#4f81bd [3204]" strokecolor="#243f60 [1604]" strokeweight="2pt">
+              <v:rect w14:anchorId="75EECFC0" id="Rectángulo 13" o:spid="_x0000_s1028" style="position:absolute;margin-left:138pt;margin-top:272.95pt;width:98.25pt;height:46.5pt;z-index:251673088;visibility:visible;mso-wrap-style:square;mso-height-percent:0;mso-wrap-distance-left:9pt;mso-wrap-distance-top:0;mso-wrap-distance-right:9pt;mso-wrap-distance-bottom:0;mso-position-horizontal:absolute;mso-position-horizontal-relative:text;mso-position-vertical:absolute;mso-position-vertical-relative:text;mso-height-percent:0;mso-height-relative:margin;v-text-anchor:middle" o:gfxdata="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" fillcolor="#4f81bd [3204]" strokecolor="#243f60 [1604]" strokeweight="2pt">
                 <v:textbox>
                   <w:txbxContent>
                     <w:p>
@@ -1983,7 +4129,7 @@
         <mc:AlternateContent>
           <mc:Choice Requires="wps">
             <w:drawing>
-              <wp:anchor distT="0" distB="0" distL="114300" distR="114300" simplePos="0" relativeHeight="251675136" behindDoc="0" locked="0" layoutInCell="1" allowOverlap="1" wp14:anchorId="15DC2F23" wp14:editId="3B0905A4">
+              <wp:anchor distT="0" distB="0" distL="114300" distR="114300" simplePos="0" relativeHeight="251675136" behindDoc="0" locked="0" layoutInCell="1" allowOverlap="1" wp14:anchorId="0365AC2F" wp14:editId="6E8B3D2C">
                 <wp:simplePos x="0" y="0"/>
                 <wp:positionH relativeFrom="column">
                   <wp:posOffset>3314700</wp:posOffset>
@@ -2062,7 +4208,7 @@
           </mc:Choice>
           <mc:Fallback>
             <w:pict>
-              <v:rect w14:anchorId="15DC2F23" id="Rectángulo 14" o:spid="_x0000_s1028" style="position:absolute;margin-left:261pt;margin-top:272.2pt;width:98.25pt;height:46.5pt;z-index:251675136;visibility:visible;mso-wrap-style:square;mso-height-percent:0;mso-wrap-distance-left:9pt;mso-wrap-distance-top:0;mso-wrap-distance-right:9pt;mso-wrap-distance-bottom:0;mso-position-horizontal:absolute;mso-position-horizontal-relative:text;mso-position-vertical:absolute;mso-position-vertical-relative:text;mso-height-percent:0;mso-height-relative:margin;v-text-anchor:middle" o:gfxdata="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" fillcolor="#4f81bd [3204]" strokecolor="#243f60 [1604]" strokeweight="2pt">
+              <v:rect w14:anchorId="0365AC2F" id="Rectángulo 14" o:spid="_x0000_s1029" style="position:absolute;margin-left:261pt;margin-top:272.2pt;width:98.25pt;height:46.5pt;z-index:251675136;visibility:visible;mso-wrap-style:square;mso-height-percent:0;mso-wrap-distance-left:9pt;mso-wrap-distance-top:0;mso-wrap-distance-right:9pt;mso-wrap-distance-bottom:0;mso-position-horizontal:absolute;mso-position-horizontal-relative:text;mso-position-vertical:absolute;mso-position-vertical-relative:text;mso-height-percent:0;mso-height-relative:margin;v-text-anchor:middle" o:gfxdata="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" fillcolor="#4f81bd [3204]" strokecolor="#243f60 [1604]" strokeweight="2pt">
                 <v:textbox>
                   <w:txbxContent>
                     <w:p>
@@ -2095,7 +4241,7 @@
         <mc:AlternateContent>
           <mc:Choice Requires="wps">
             <w:drawing>
-              <wp:anchor distT="0" distB="0" distL="114300" distR="114300" simplePos="0" relativeHeight="251668992" behindDoc="0" locked="0" layoutInCell="1" allowOverlap="1" wp14:anchorId="15DC2F23" wp14:editId="3B0905A4">
+              <wp:anchor distT="0" distB="0" distL="114300" distR="114300" simplePos="0" relativeHeight="251668992" behindDoc="0" locked="0" layoutInCell="1" allowOverlap="1" wp14:anchorId="6EB6A05E" wp14:editId="6F3318D4">
                 <wp:simplePos x="0" y="0"/>
                 <wp:positionH relativeFrom="page">
                   <wp:align>center</wp:align>
@@ -2174,7 +4320,7 @@
           </mc:Choice>
           <mc:Fallback>
             <w:pict>
-              <v:rect w14:anchorId="15DC2F23" id="Rectángulo 11" o:spid="_x0000_s1029" style="position:absolute;margin-left:0;margin-top:88.45pt;width:98.25pt;height:66pt;z-index:251668992;visibility:visible;mso-wrap-style:square;mso-height-percent:0;mso-wrap-distance-left:9pt;mso-wrap-distance-top:0;mso-wrap-distance-right:9pt;mso-wrap-distance-bottom:0;mso-position-horizontal:center;mso-position-horizontal-relative:page;mso-position-vertical:absolute;mso-position-vertical-relative:text;mso-height-percent:0;mso-height-relative:margin;v-text-anchor:middle" o:gfxdata="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" fillcolor="#4f81bd [3204]" strokecolor="#243f60 [1604]" strokeweight="2pt">
+              <v:rect w14:anchorId="6EB6A05E" id="Rectángulo 11" o:spid="_x0000_s1030" style="position:absolute;margin-left:0;margin-top:88.45pt;width:98.25pt;height:66pt;z-index:251668992;visibility:visible;mso-wrap-style:square;mso-height-percent:0;mso-wrap-distance-left:9pt;mso-wrap-distance-top:0;mso-wrap-distance-right:9pt;mso-wrap-distance-bottom:0;mso-position-horizontal:center;mso-position-horizontal-relative:page;mso-position-vertical:absolute;mso-position-vertical-relative:text;mso-height-percent:0;mso-height-relative:margin;v-text-anchor:middle" o:gfxdata="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" fillcolor="#4f81bd [3204]" strokecolor="#243f60 [1604]" strokeweight="2pt">
                 <v:textbox>
                   <w:txbxContent>
                     <w:p>
@@ -2208,103 +4354,7 @@
         <mc:AlternateContent>
           <mc:Choice Requires="wps">
             <w:drawing>
-              <wp:anchor distT="0" distB="0" distL="114300" distR="114300" simplePos="0" relativeHeight="251666944" behindDoc="0" locked="0" layoutInCell="1" allowOverlap="1" wp14:anchorId="15DC2F23" wp14:editId="3B0905A4">
-                <wp:simplePos x="0" y="0"/>
-                <wp:positionH relativeFrom="column">
-                  <wp:posOffset>238125</wp:posOffset>
-                </wp:positionH>
-                <wp:positionV relativeFrom="paragraph">
-                  <wp:posOffset>2342515</wp:posOffset>
-                </wp:positionV>
-                <wp:extent cx="1247775" cy="590550"/>
-                <wp:effectExtent l="0" t="0" r="28575" b="19050"/>
-                <wp:wrapNone/>
-                <wp:docPr id="10" name="Rectángulo 10"/>
-                <wp:cNvGraphicFramePr/>
-                <a:graphic xmlns:a="http://schemas.openxmlformats.org/drawingml/2006/main">
-                  <a:graphicData uri="http://schemas.microsoft.com/office/word/2010/wordprocessingShape">
-                    <wps:wsp>
-                      <wps:cNvSpPr/>
-                      <wps:spPr>
-                        <a:xfrm>
-                          <a:off x="0" y="0"/>
-                          <a:ext cx="1247775" cy="590550"/>
-                        </a:xfrm>
-                        <a:prstGeom prst="rect">
-                          <a:avLst/>
-                        </a:prstGeom>
-                      </wps:spPr>
-                      <wps:style>
-                        <a:lnRef idx="2">
-                          <a:schemeClr val="accent1">
-                            <a:shade val="50000"/>
-                          </a:schemeClr>
-                        </a:lnRef>
-                        <a:fillRef idx="1">
-                          <a:schemeClr val="accent1"/>
-                        </a:fillRef>
-                        <a:effectRef idx="0">
-                          <a:schemeClr val="accent1"/>
-                        </a:effectRef>
-                        <a:fontRef idx="minor">
-                          <a:schemeClr val="lt1"/>
-                        </a:fontRef>
-                      </wps:style>
-                      <wps:txbx>
-                        <w:txbxContent>
-                          <w:p>
-                            <w:pPr>
-                              <w:jc w:val="center"/>
-                            </w:pPr>
-                            <w:r>
-                              <w:t>MYSQL a JSON</w:t>
-                            </w:r>
-                          </w:p>
-                        </w:txbxContent>
-                      </wps:txbx>
-                      <wps:bodyPr rot="0" spcFirstLastPara="0" vertOverflow="overflow" horzOverflow="overflow" vert="horz" wrap="square" lIns="91440" tIns="45720" rIns="91440" bIns="45720" numCol="1" spcCol="0" rtlCol="0" fromWordArt="0" anchor="ctr" anchorCtr="0" forceAA="0" compatLnSpc="1">
-                        <a:prstTxWarp prst="textNoShape">
-                          <a:avLst/>
-                        </a:prstTxWarp>
-                        <a:noAutofit/>
-                      </wps:bodyPr>
-                    </wps:wsp>
-                  </a:graphicData>
-                </a:graphic>
-                <wp14:sizeRelV relativeFrom="margin">
-                  <wp14:pctHeight>0</wp14:pctHeight>
-                </wp14:sizeRelV>
-              </wp:anchor>
-            </w:drawing>
-          </mc:Choice>
-          <mc:Fallback>
-            <w:pict>
-              <v:rect w14:anchorId="15DC2F23" id="Rectángulo 10" o:spid="_x0000_s1030" style="position:absolute;margin-left:18.75pt;margin-top:184.45pt;width:98.25pt;height:46.5pt;z-index:251666944;visibility:visible;mso-wrap-style:square;mso-height-percent:0;mso-wrap-distance-left:9pt;mso-wrap-distance-top:0;mso-wrap-distance-right:9pt;mso-wrap-distance-bottom:0;mso-position-horizontal:absolute;mso-position-horizontal-relative:text;mso-position-vertical:absolute;mso-position-vertical-relative:text;mso-height-percent:0;mso-height-relative:margin;v-text-anchor:middle" o:gfxdata="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" fillcolor="#4f81bd [3204]" strokecolor="#243f60 [1604]" strokeweight="2pt">
-                <v:textbox>
-                  <w:txbxContent>
-                    <w:p>
-                      <w:pPr>
-                        <w:jc w:val="center"/>
-                      </w:pPr>
-                      <w:r>
-                        <w:t>MYSQL a JSON</w:t>
-                      </w:r>
-                    </w:p>
-                  </w:txbxContent>
-                </v:textbox>
-              </v:rect>
-            </w:pict>
-          </mc:Fallback>
-        </mc:AlternateContent>
-      </w:r>
-      <w:r>
-        <w:rPr>
-          <w:noProof/>
-        </w:rPr>
-        <mc:AlternateContent>
-          <mc:Choice Requires="wps">
-            <w:drawing>
-              <wp:anchor distT="0" distB="0" distL="114300" distR="114300" simplePos="0" relativeHeight="251664896" behindDoc="0" locked="0" layoutInCell="1" allowOverlap="1" wp14:anchorId="15DC2F23" wp14:editId="3B0905A4">
+              <wp:anchor distT="0" distB="0" distL="114300" distR="114300" simplePos="0" relativeHeight="251664896" behindDoc="0" locked="0" layoutInCell="1" allowOverlap="1" wp14:anchorId="164C5F66" wp14:editId="0AF49291">
                 <wp:simplePos x="0" y="0"/>
                 <wp:positionH relativeFrom="column">
                   <wp:posOffset>252095</wp:posOffset>
@@ -2391,7 +4441,7 @@
           </mc:Choice>
           <mc:Fallback>
             <w:pict>
-              <v:rect w14:anchorId="15DC2F23" id="Rectángulo 9" o:spid="_x0000_s1031" style="position:absolute;margin-left:19.85pt;margin-top:85.35pt;width:98.25pt;height:73.5pt;z-index:251664896;visibility:visible;mso-wrap-style:square;mso-height-percent:0;mso-wrap-distance-left:9pt;mso-wrap-distance-top:0;mso-wrap-distance-right:9pt;mso-wrap-distance-bottom:0;mso-position-horizontal:absolute;mso-position-horizontal-relative:text;mso-position-vertical:absolute;mso-position-vertical-relative:text;mso-height-percent:0;mso-height-relative:margin;v-text-anchor:middle" o:gfxdata="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" fillcolor="#4f81bd [3204]" strokecolor="#243f60 [1604]" strokeweight="2pt">
+              <v:rect w14:anchorId="164C5F66" id="Rectángulo 9" o:spid="_x0000_s1031" style="position:absolute;margin-left:19.85pt;margin-top:85.35pt;width:98.25pt;height:73.5pt;z-index:251664896;visibility:visible;mso-wrap-style:square;mso-height-percent:0;mso-wrap-distance-left:9pt;mso-wrap-distance-top:0;mso-wrap-distance-right:9pt;mso-wrap-distance-bottom:0;mso-position-horizontal:absolute;mso-position-horizontal-relative:text;mso-position-vertical:absolute;mso-position-vertical-relative:text;mso-height-percent:0;mso-height-relative:margin;v-text-anchor:middle" o:gfxdata="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" fillcolor="#4f81bd [3204]" strokecolor="#243f60 [1604]" strokeweight="2pt">
                 <v:textbox>
                   <w:txbxContent>
                     <w:p>
@@ -2432,7 +4482,7 @@
         <mc:AlternateContent>
           <mc:Choice Requires="wps">
             <w:drawing>
-              <wp:anchor distT="0" distB="0" distL="114300" distR="114300" simplePos="0" relativeHeight="251662848" behindDoc="0" locked="0" layoutInCell="1" allowOverlap="1">
+              <wp:anchor distT="0" distB="0" distL="114300" distR="114300" simplePos="0" relativeHeight="251662848" behindDoc="0" locked="0" layoutInCell="1" allowOverlap="1" wp14:anchorId="63A7753A" wp14:editId="2A4926E3">
                 <wp:simplePos x="0" y="0"/>
                 <wp:positionH relativeFrom="column">
                   <wp:posOffset>242570</wp:posOffset>
@@ -2511,7 +4561,7 @@
           </mc:Choice>
           <mc:Fallback>
             <w:pict>
-              <v:rect id="Rectángulo 1" o:spid="_x0000_s1032" style="position:absolute;margin-left:19.1pt;margin-top:20.85pt;width:98.25pt;height:53.25pt;z-index:251662848;visibility:visible;mso-wrap-style:square;mso-height-percent:0;mso-wrap-distance-left:9pt;mso-wrap-distance-top:0;mso-wrap-distance-right:9pt;mso-wrap-distance-bottom:0;mso-position-horizontal:absolute;mso-position-horizontal-relative:text;mso-position-vertical:absolute;mso-position-vertical-relative:text;mso-height-percent:0;mso-height-relative:margin;v-text-anchor:middle" o:gfxdata="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" fillcolor="#4f81bd [3204]" strokecolor="#243f60 [1604]" strokeweight="2pt">
+              <v:rect w14:anchorId="63A7753A" id="Rectángulo 1" o:spid="_x0000_s1032" style="position:absolute;margin-left:19.1pt;margin-top:20.85pt;width:98.25pt;height:53.25pt;z-index:251662848;visibility:visible;mso-wrap-style:square;mso-height-percent:0;mso-wrap-distance-left:9pt;mso-wrap-distance-top:0;mso-wrap-distance-right:9pt;mso-wrap-distance-bottom:0;mso-position-horizontal:absolute;mso-position-horizontal-relative:text;mso-position-vertical:absolute;mso-position-vertical-relative:text;mso-height-percent:0;mso-height-relative:margin;v-text-anchor:middle" o:gfxdata="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" fillcolor="#4f81bd [3204]" strokecolor="#243f60 [1604]" strokeweight="2pt">
                 <v:textbox>
                   <w:txbxContent>
                     <w:p>
@@ -2539,8 +4589,8 @@
       </w:r>
     </w:p>
     <w:sectPr>
-      <w:headerReference w:type="default" r:id="rId16"/>
-      <w:footerReference w:type="default" r:id="rId17"/>
+      <w:headerReference w:type="default" r:id="rId21"/>
+      <w:footerReference w:type="default" r:id="rId22"/>
       <w:pgSz w:w="11906" w:h="16838" w:code="9"/>
       <w:pgMar w:top="1212" w:right="1134" w:bottom="1417" w:left="1134" w:header="709" w:footer="961" w:gutter="284"/>
       <w:pgNumType w:start="1"/>
@@ -6034,7 +8084,7 @@
     <w:lsdException w:name="index 8" w:semiHidden="1" w:unhideWhenUsed="1"/>
     <w:lsdException w:name="index 9" w:semiHidden="1" w:unhideWhenUsed="1"/>
     <w:lsdException w:name="toc 1" w:semiHidden="1" w:unhideWhenUsed="1"/>
-    <w:lsdException w:name="toc 2" w:semiHidden="1" w:unhideWhenUsed="1"/>
+    <w:lsdException w:name="toc 2" w:semiHidden="1" w:uiPriority="39" w:unhideWhenUsed="1"/>
     <w:lsdException w:name="toc 3" w:semiHidden="1" w:unhideWhenUsed="1"/>
     <w:lsdException w:name="toc 4" w:semiHidden="1" w:unhideWhenUsed="1"/>
     <w:lsdException w:name="toc 5" w:semiHidden="1" w:unhideWhenUsed="1"/>
@@ -6049,7 +8099,7 @@
     <w:lsdException w:name="footer" w:semiHidden="1" w:unhideWhenUsed="1"/>
     <w:lsdException w:name="index heading" w:semiHidden="1" w:unhideWhenUsed="1"/>
     <w:lsdException w:name="caption" w:semiHidden="1" w:unhideWhenUsed="1" w:qFormat="1"/>
-    <w:lsdException w:name="table of figures" w:semiHidden="1" w:unhideWhenUsed="1"/>
+    <w:lsdException w:name="table of figures" w:semiHidden="1" w:uiPriority="99" w:unhideWhenUsed="1"/>
     <w:lsdException w:name="envelope address" w:semiHidden="1" w:unhideWhenUsed="1"/>
     <w:lsdException w:name="envelope return" w:semiHidden="1" w:unhideWhenUsed="1"/>
     <w:lsdException w:name="footnote reference" w:semiHidden="1" w:unhideWhenUsed="1"/>
@@ -6782,6 +8832,100 @@
       <w:shd w:val="clear" w:color="auto" w:fill="E1DFDD"/>
     </w:rPr>
   </w:style>
+  <w:style w:type="paragraph" w:styleId="Ttulo">
+    <w:name w:val="Title"/>
+    <w:basedOn w:val="Normal"/>
+    <w:next w:val="Normal"/>
+    <w:link w:val="TtuloCar"/>
+    <w:qFormat/>
+    <w:rsid w:val="00D63FFE"/>
+    <w:pPr>
+      <w:contextualSpacing/>
+    </w:pPr>
+    <w:rPr>
+      <w:rFonts w:asciiTheme="majorHAnsi" w:eastAsiaTheme="majorEastAsia" w:hAnsiTheme="majorHAnsi" w:cstheme="majorBidi"/>
+      <w:spacing w:val="-10"/>
+      <w:kern w:val="28"/>
+      <w:sz w:val="56"/>
+      <w:szCs w:val="56"/>
+    </w:rPr>
+  </w:style>
+  <w:style w:type="character" w:customStyle="1" w:styleId="TtuloCar">
+    <w:name w:val="Título Car"/>
+    <w:basedOn w:val="Fuentedeprrafopredeter"/>
+    <w:link w:val="Ttulo"/>
+    <w:rsid w:val="00D63FFE"/>
+    <w:rPr>
+      <w:rFonts w:asciiTheme="majorHAnsi" w:eastAsiaTheme="majorEastAsia" w:hAnsiTheme="majorHAnsi" w:cstheme="majorBidi"/>
+      <w:spacing w:val="-10"/>
+      <w:kern w:val="28"/>
+      <w:sz w:val="56"/>
+      <w:szCs w:val="56"/>
+    </w:rPr>
+  </w:style>
+  <w:style w:type="paragraph" w:styleId="TtuloTDC">
+    <w:name w:val="TOC Heading"/>
+    <w:basedOn w:val="Ttulo1"/>
+    <w:next w:val="Normal"/>
+    <w:uiPriority w:val="39"/>
+    <w:unhideWhenUsed/>
+    <w:qFormat/>
+    <w:rsid w:val="00333001"/>
+    <w:pPr>
+      <w:keepLines/>
+      <w:numPr>
+        <w:numId w:val="0"/>
+      </w:numPr>
+      <w:spacing w:after="0" w:line="259" w:lineRule="auto"/>
+      <w:outlineLvl w:val="9"/>
+    </w:pPr>
+    <w:rPr>
+      <w:rFonts w:asciiTheme="majorHAnsi" w:eastAsiaTheme="majorEastAsia" w:hAnsiTheme="majorHAnsi" w:cstheme="majorBidi"/>
+      <w:b w:val="0"/>
+      <w:bCs w:val="0"/>
+      <w:color w:val="365F91" w:themeColor="accent1" w:themeShade="BF"/>
+      <w:kern w:val="0"/>
+    </w:rPr>
+  </w:style>
+  <w:style w:type="paragraph" w:styleId="TDC2">
+    <w:name w:val="toc 2"/>
+    <w:basedOn w:val="Normal"/>
+    <w:next w:val="Normal"/>
+    <w:autoRedefine/>
+    <w:uiPriority w:val="39"/>
+    <w:unhideWhenUsed/>
+    <w:rsid w:val="00945A05"/>
+    <w:pPr>
+      <w:spacing w:after="100"/>
+      <w:ind w:left="240"/>
+    </w:pPr>
+  </w:style>
+  <w:style w:type="paragraph" w:styleId="Descripcin">
+    <w:name w:val="caption"/>
+    <w:basedOn w:val="Normal"/>
+    <w:next w:val="Normal"/>
+    <w:unhideWhenUsed/>
+    <w:qFormat/>
+    <w:rsid w:val="00945A05"/>
+    <w:pPr>
+      <w:spacing w:after="200"/>
+    </w:pPr>
+    <w:rPr>
+      <w:i/>
+      <w:iCs/>
+      <w:color w:val="1F497D" w:themeColor="text2"/>
+      <w:sz w:val="18"/>
+      <w:szCs w:val="18"/>
+    </w:rPr>
+  </w:style>
+  <w:style w:type="paragraph" w:styleId="Tabladeilustraciones">
+    <w:name w:val="table of figures"/>
+    <w:basedOn w:val="Normal"/>
+    <w:next w:val="Normal"/>
+    <w:uiPriority w:val="99"/>
+    <w:unhideWhenUsed/>
+    <w:rsid w:val="00403184"/>
+  </w:style>
 </w:styles>
 </file>
 
@@ -7201,7 +9345,7 @@
 </file>
 
 <file path=customXml/itemProps1.xml><?xml version="1.0" encoding="utf-8"?>
-<ds:datastoreItem xmlns:ds="http://schemas.openxmlformats.org/officeDocument/2006/customXml" ds:itemID="{A51706B5-0660-4348-AF42-1E7A2A684256}">
+<ds:datastoreItem xmlns:ds="http://schemas.openxmlformats.org/officeDocument/2006/customXml" ds:itemID="{DDDBDD00-0F2E-4E25-AD41-422FB9CA98D7}">
   <ds:schemaRefs>
     <ds:schemaRef ds:uri="http://schemas.openxmlformats.org/officeDocument/2006/bibliography"/>
   </ds:schemaRefs>

</xml_diff>